<commit_message>
Breakthrough on indexed view
</commit_message>
<xml_diff>
--- a/NormaOptimizacion.docx
+++ b/NormaOptimizacion.docx
@@ -78,6 +78,16 @@
       <w:pPr>
         <w:jc w:val="both"/>
         <w:rPr>
+          <w:sz w:val="24"/>
+          <w:szCs w:val="24"/>
+          <w:lang w:val="es-CR"/>
+        </w:rPr>
+      </w:pPr>
+    </w:p>
+    <w:p>
+      <w:pPr>
+        <w:jc w:val="both"/>
+        <w:rPr>
           <w:b/>
           <w:bCs/>
           <w:sz w:val="24"/>
@@ -93,6 +103,730 @@
           <w:szCs w:val="24"/>
           <w:lang w:val="es-CR"/>
         </w:rPr>
+        <w:t>Query con múltiples joins</w:t>
+      </w:r>
+    </w:p>
+    <w:p>
+      <w:pPr>
+        <w:jc w:val="both"/>
+        <w:rPr>
+          <w:sz w:val="24"/>
+          <w:szCs w:val="24"/>
+          <w:lang w:val="es-CR"/>
+        </w:rPr>
+      </w:pPr>
+      <w:r>
+        <w:rPr>
+          <w:sz w:val="24"/>
+          <w:szCs w:val="24"/>
+          <w:lang w:val="es-CR"/>
+        </w:rPr>
+        <w:t>Para este ejercicio, utilizamos la siguiente query:</w:t>
+      </w:r>
+    </w:p>
+    <w:p>
+      <w:pPr>
+        <w:jc w:val="both"/>
+        <w:rPr>
+          <w:sz w:val="24"/>
+          <w:szCs w:val="24"/>
+          <w:lang w:val="es-CR"/>
+        </w:rPr>
+      </w:pPr>
+      <w:r>
+        <w:rPr>
+          <w:sz w:val="24"/>
+          <w:szCs w:val="24"/>
+          <w:lang w:val="es-CR"/>
+        </w:rPr>
+        <w:drawing>
+          <wp:inline distT="0" distB="0" distL="0" distR="0" wp14:anchorId="20F1076E" wp14:editId="35851EFA">
+            <wp:extent cx="5943600" cy="1322705"/>
+            <wp:effectExtent l="0" t="0" r="0" b="0"/>
+            <wp:docPr id="2" name="Picture 2" descr="Text&#10;&#10;Description automatically generated"/>
+            <wp:cNvGraphicFramePr>
+              <a:graphicFrameLocks xmlns:a="http://schemas.openxmlformats.org/drawingml/2006/main" noChangeAspect="1"/>
+            </wp:cNvGraphicFramePr>
+            <a:graphic xmlns:a="http://schemas.openxmlformats.org/drawingml/2006/main">
+              <a:graphicData uri="http://schemas.openxmlformats.org/drawingml/2006/picture">
+                <pic:pic xmlns:pic="http://schemas.openxmlformats.org/drawingml/2006/picture">
+                  <pic:nvPicPr>
+                    <pic:cNvPr id="2" name="Picture 2" descr="Text&#10;&#10;Description automatically generated"/>
+                    <pic:cNvPicPr/>
+                  </pic:nvPicPr>
+                  <pic:blipFill>
+                    <a:blip r:embed="rId4"/>
+                    <a:stretch>
+                      <a:fillRect/>
+                    </a:stretch>
+                  </pic:blipFill>
+                  <pic:spPr>
+                    <a:xfrm>
+                      <a:off x="0" y="0"/>
+                      <a:ext cx="5943600" cy="1322705"/>
+                    </a:xfrm>
+                    <a:prstGeom prst="rect">
+                      <a:avLst/>
+                    </a:prstGeom>
+                  </pic:spPr>
+                </pic:pic>
+              </a:graphicData>
+            </a:graphic>
+          </wp:inline>
+        </w:drawing>
+      </w:r>
+    </w:p>
+    <w:p>
+      <w:pPr>
+        <w:jc w:val="both"/>
+        <w:rPr>
+          <w:sz w:val="24"/>
+          <w:szCs w:val="24"/>
+          <w:lang w:val="es-CR"/>
+        </w:rPr>
+      </w:pPr>
+      <w:r>
+        <w:rPr>
+          <w:sz w:val="24"/>
+          <w:szCs w:val="24"/>
+          <w:lang w:val="es-CR"/>
+        </w:rPr>
+        <w:t xml:space="preserve">El objetivo de este query es obtener </w:t>
+      </w:r>
+      <w:r>
+        <w:rPr>
+          <w:sz w:val="24"/>
+          <w:szCs w:val="24"/>
+          <w:lang w:val="es-CR"/>
+        </w:rPr>
+        <w:t xml:space="preserve">el contrato de producción </w:t>
+      </w:r>
+      <w:r>
+        <w:rPr>
+          <w:sz w:val="24"/>
+          <w:szCs w:val="24"/>
+          <w:lang w:val="es-CR"/>
+        </w:rPr>
+        <w:t xml:space="preserve">de cada desecho que </w:t>
+      </w:r>
+      <w:r>
+        <w:rPr>
+          <w:sz w:val="24"/>
+          <w:szCs w:val="24"/>
+          <w:lang w:val="es-CR"/>
+        </w:rPr>
+        <w:t xml:space="preserve">se añade </w:t>
+      </w:r>
+      <w:r>
+        <w:rPr>
+          <w:sz w:val="24"/>
+          <w:szCs w:val="24"/>
+          <w:lang w:val="es-CR"/>
+        </w:rPr>
+        <w:t xml:space="preserve">a </w:t>
+      </w:r>
+      <w:r>
+        <w:rPr>
+          <w:sz w:val="24"/>
+          <w:szCs w:val="24"/>
+          <w:lang w:val="es-CR"/>
+        </w:rPr>
+        <w:t>una planta luego de su recolección,</w:t>
+      </w:r>
+      <w:r>
+        <w:rPr>
+          <w:sz w:val="24"/>
+          <w:szCs w:val="24"/>
+          <w:lang w:val="es-CR"/>
+        </w:rPr>
+        <w:t xml:space="preserve"> con el</w:t>
+      </w:r>
+      <w:r>
+        <w:rPr>
+          <w:sz w:val="24"/>
+          <w:szCs w:val="24"/>
+          <w:lang w:val="es-CR"/>
+        </w:rPr>
+        <w:t xml:space="preserve"> fin de saber en qué producción serán utilizados</w:t>
+      </w:r>
+      <w:r>
+        <w:rPr>
+          <w:sz w:val="24"/>
+          <w:szCs w:val="24"/>
+          <w:lang w:val="es-CR"/>
+        </w:rPr>
+        <w:t>.</w:t>
+      </w:r>
+      <w:r>
+        <w:rPr>
+          <w:sz w:val="24"/>
+          <w:szCs w:val="24"/>
+          <w:lang w:val="es-CR"/>
+        </w:rPr>
+        <w:t xml:space="preserve"> Luego, creamos views.</w:t>
+      </w:r>
+      <w:r>
+        <w:rPr>
+          <w:sz w:val="24"/>
+          <w:szCs w:val="24"/>
+          <w:lang w:val="es-CR"/>
+        </w:rPr>
+        <w:t xml:space="preserve"> </w:t>
+      </w:r>
+      <w:r>
+        <w:rPr>
+          <w:sz w:val="24"/>
+          <w:szCs w:val="24"/>
+          <w:lang w:val="es-CR"/>
+        </w:rPr>
+        <w:t>El primer indíce que se cree sobre una vista debe ser un unique clustered index.</w:t>
+      </w:r>
+      <w:r>
+        <w:rPr>
+          <w:sz w:val="24"/>
+          <w:szCs w:val="24"/>
+          <w:lang w:val="es-CR"/>
+        </w:rPr>
+        <w:t xml:space="preserve"> Cada vez que intentábamos </w:t>
+      </w:r>
+      <w:r>
+        <w:rPr>
+          <w:sz w:val="24"/>
+          <w:szCs w:val="24"/>
+          <w:lang w:val="es-CR"/>
+        </w:rPr>
+        <w:t>crear el index, nos daba un error, como que había valores repetidos</w:t>
+      </w:r>
+      <w:r>
+        <w:rPr>
+          <w:sz w:val="24"/>
+          <w:szCs w:val="24"/>
+          <w:lang w:val="es-CR"/>
+        </w:rPr>
+        <w:t>.</w:t>
+      </w:r>
+      <w:r>
+        <w:rPr>
+          <w:sz w:val="24"/>
+          <w:szCs w:val="24"/>
+          <w:lang w:val="es-CR"/>
+        </w:rPr>
+        <w:t xml:space="preserve"> Para solucionar esto, intentamos utilizar un distinct, pero tampoco se puede usarlo, nos decía que podíamos usar un aggregate function </w:t>
+      </w:r>
+      <w:r>
+        <w:rPr>
+          <w:sz w:val="24"/>
+          <w:szCs w:val="24"/>
+          <w:lang w:val="es-CR"/>
+        </w:rPr>
+        <w:t>o</w:t>
+      </w:r>
+      <w:r>
+        <w:rPr>
+          <w:sz w:val="24"/>
+          <w:szCs w:val="24"/>
+          <w:lang w:val="es-CR"/>
+        </w:rPr>
+        <w:t xml:space="preserve"> un COUNT_BIG(*)</w:t>
+      </w:r>
+      <w:r>
+        <w:rPr>
+          <w:sz w:val="24"/>
+          <w:szCs w:val="24"/>
+          <w:lang w:val="es-CR"/>
+        </w:rPr>
+        <w:t>, entonces también le pusimos el COUNTBIG(*)</w:t>
+      </w:r>
+      <w:r>
+        <w:rPr>
+          <w:sz w:val="24"/>
+          <w:szCs w:val="24"/>
+          <w:lang w:val="es-CR"/>
+        </w:rPr>
+        <w:t>, que es una función que retorna la cantidad de elementos en un grupo.</w:t>
+      </w:r>
+      <w:r>
+        <w:rPr>
+          <w:sz w:val="24"/>
+          <w:szCs w:val="24"/>
+          <w:lang w:val="es-CR"/>
+        </w:rPr>
+        <w:t xml:space="preserve"> </w:t>
+      </w:r>
+      <w:r>
+        <w:rPr>
+          <w:sz w:val="24"/>
+          <w:szCs w:val="24"/>
+          <w:lang w:val="es-CR"/>
+        </w:rPr>
+        <w:t>Ya con esto logramos crear el siguiente índice:</w:t>
+      </w:r>
+    </w:p>
+    <w:p>
+      <w:pPr>
+        <w:jc w:val="both"/>
+        <w:rPr>
+          <w:sz w:val="24"/>
+          <w:szCs w:val="24"/>
+          <w:lang w:val="es-CR"/>
+        </w:rPr>
+      </w:pPr>
+      <w:r>
+        <w:rPr>
+          <w:sz w:val="24"/>
+          <w:szCs w:val="24"/>
+          <w:lang w:val="es-CR"/>
+        </w:rPr>
+        <w:drawing>
+          <wp:inline distT="0" distB="0" distL="0" distR="0" wp14:anchorId="71BC837C" wp14:editId="680D2DAC">
+            <wp:extent cx="5874052" cy="444523"/>
+            <wp:effectExtent l="0" t="0" r="0" b="0"/>
+            <wp:docPr id="7" name="Picture 7"/>
+            <wp:cNvGraphicFramePr>
+              <a:graphicFrameLocks xmlns:a="http://schemas.openxmlformats.org/drawingml/2006/main" noChangeAspect="1"/>
+            </wp:cNvGraphicFramePr>
+            <a:graphic xmlns:a="http://schemas.openxmlformats.org/drawingml/2006/main">
+              <a:graphicData uri="http://schemas.openxmlformats.org/drawingml/2006/picture">
+                <pic:pic xmlns:pic="http://schemas.openxmlformats.org/drawingml/2006/picture">
+                  <pic:nvPicPr>
+                    <pic:cNvPr id="1" name=""/>
+                    <pic:cNvPicPr/>
+                  </pic:nvPicPr>
+                  <pic:blipFill>
+                    <a:blip r:embed="rId5"/>
+                    <a:stretch>
+                      <a:fillRect/>
+                    </a:stretch>
+                  </pic:blipFill>
+                  <pic:spPr>
+                    <a:xfrm>
+                      <a:off x="0" y="0"/>
+                      <a:ext cx="5874052" cy="444523"/>
+                    </a:xfrm>
+                    <a:prstGeom prst="rect">
+                      <a:avLst/>
+                    </a:prstGeom>
+                  </pic:spPr>
+                </pic:pic>
+              </a:graphicData>
+            </a:graphic>
+          </wp:inline>
+        </w:drawing>
+      </w:r>
+    </w:p>
+    <w:p>
+      <w:pPr>
+        <w:jc w:val="both"/>
+        <w:rPr>
+          <w:sz w:val="24"/>
+          <w:szCs w:val="24"/>
+          <w:lang w:val="es-CR"/>
+        </w:rPr>
+      </w:pPr>
+      <w:r>
+        <w:rPr>
+          <w:sz w:val="24"/>
+          <w:szCs w:val="24"/>
+          <w:lang w:val="es-CR"/>
+        </w:rPr>
+        <w:t>De</w:t>
+      </w:r>
+      <w:r>
+        <w:rPr>
+          <w:sz w:val="24"/>
+          <w:szCs w:val="24"/>
+          <w:lang w:val="es-CR"/>
+        </w:rPr>
+        <w:t xml:space="preserve"> acuerdo con el execution plan</w:t>
+      </w:r>
+      <w:r>
+        <w:rPr>
+          <w:sz w:val="24"/>
+          <w:szCs w:val="24"/>
+          <w:lang w:val="es-CR"/>
+        </w:rPr>
+        <w:t xml:space="preserve">, </w:t>
+      </w:r>
+      <w:r>
+        <w:rPr>
+          <w:sz w:val="24"/>
+          <w:szCs w:val="24"/>
+          <w:lang w:val="es-CR"/>
+        </w:rPr>
+        <w:t>la instrucción que toma más tiempo es</w:t>
+      </w:r>
+    </w:p>
+    <w:p>
+      <w:pPr>
+        <w:jc w:val="both"/>
+        <w:rPr>
+          <w:sz w:val="24"/>
+          <w:szCs w:val="24"/>
+          <w:lang w:val="es-CR"/>
+        </w:rPr>
+      </w:pPr>
+      <w:r>
+        <w:rPr>
+          <w:sz w:val="24"/>
+          <w:szCs w:val="24"/>
+          <w:lang w:val="es-CR"/>
+        </w:rPr>
+        <w:lastRenderedPageBreak/>
+        <w:drawing>
+          <wp:inline distT="0" distB="0" distL="0" distR="0" wp14:anchorId="3A442AD9" wp14:editId="449FB04C">
+            <wp:extent cx="2639761" cy="4184248"/>
+            <wp:effectExtent l="0" t="0" r="8255" b="6985"/>
+            <wp:docPr id="3" name="Picture 3" descr="Table&#10;&#10;Description automatically generated"/>
+            <wp:cNvGraphicFramePr>
+              <a:graphicFrameLocks xmlns:a="http://schemas.openxmlformats.org/drawingml/2006/main" noChangeAspect="1"/>
+            </wp:cNvGraphicFramePr>
+            <a:graphic xmlns:a="http://schemas.openxmlformats.org/drawingml/2006/main">
+              <a:graphicData uri="http://schemas.openxmlformats.org/drawingml/2006/picture">
+                <pic:pic xmlns:pic="http://schemas.openxmlformats.org/drawingml/2006/picture">
+                  <pic:nvPicPr>
+                    <pic:cNvPr id="3" name="Picture 3" descr="Table&#10;&#10;Description automatically generated"/>
+                    <pic:cNvPicPr/>
+                  </pic:nvPicPr>
+                  <pic:blipFill>
+                    <a:blip r:embed="rId6"/>
+                    <a:stretch>
+                      <a:fillRect/>
+                    </a:stretch>
+                  </pic:blipFill>
+                  <pic:spPr>
+                    <a:xfrm>
+                      <a:off x="0" y="0"/>
+                      <a:ext cx="2641276" cy="4186649"/>
+                    </a:xfrm>
+                    <a:prstGeom prst="rect">
+                      <a:avLst/>
+                    </a:prstGeom>
+                  </pic:spPr>
+                </pic:pic>
+              </a:graphicData>
+            </a:graphic>
+          </wp:inline>
+        </w:drawing>
+      </w:r>
+    </w:p>
+    <w:p>
+      <w:pPr>
+        <w:jc w:val="both"/>
+        <w:rPr>
+          <w:sz w:val="24"/>
+          <w:szCs w:val="24"/>
+          <w:lang w:val="es-CR"/>
+        </w:rPr>
+      </w:pPr>
+      <w:r>
+        <w:rPr>
+          <w:sz w:val="24"/>
+          <w:szCs w:val="24"/>
+          <w:lang w:val="es-CR"/>
+        </w:rPr>
+        <w:t xml:space="preserve">Este hash match lo que está haciendo es crear una hash table con base en las </w:t>
+      </w:r>
+      <w:r>
+        <w:rPr>
+          <w:sz w:val="24"/>
+          <w:szCs w:val="24"/>
+          <w:lang w:val="es-CR"/>
+        </w:rPr>
+        <w:t xml:space="preserve">columnas </w:t>
+      </w:r>
+      <w:r>
+        <w:rPr>
+          <w:sz w:val="24"/>
+          <w:szCs w:val="24"/>
+          <w:lang w:val="es-CR"/>
+        </w:rPr>
+        <w:t>desechosPlantasLogs.desechoId, desechosPlantasLo</w:t>
+      </w:r>
+      <w:r>
+        <w:rPr>
+          <w:sz w:val="24"/>
+          <w:szCs w:val="24"/>
+          <w:lang w:val="es-CR"/>
+        </w:rPr>
+        <w:t>g</w:t>
+      </w:r>
+      <w:r>
+        <w:rPr>
+          <w:sz w:val="24"/>
+          <w:szCs w:val="24"/>
+          <w:lang w:val="es-CR"/>
+        </w:rPr>
+        <w:t>s.viajeId, pasosRecoleccion.recHorarioId y recoleccionesPorProducto.prodContratoId</w:t>
+      </w:r>
+      <w:r>
+        <w:rPr>
+          <w:sz w:val="24"/>
+          <w:szCs w:val="24"/>
+          <w:lang w:val="es-CR"/>
+        </w:rPr>
+        <w:t xml:space="preserve">. </w:t>
+      </w:r>
+      <w:r>
+        <w:rPr>
+          <w:sz w:val="24"/>
+          <w:szCs w:val="24"/>
+          <w:lang w:val="es-CR"/>
+        </w:rPr>
+        <w:t xml:space="preserve">Luego de crear el índice, </w:t>
+      </w:r>
+      <w:r>
+        <w:rPr>
+          <w:sz w:val="24"/>
+          <w:szCs w:val="24"/>
+          <w:lang w:val="es-CR"/>
+        </w:rPr>
+        <w:t xml:space="preserve">vimos que </w:t>
+      </w:r>
+      <w:r>
+        <w:rPr>
+          <w:sz w:val="24"/>
+          <w:szCs w:val="24"/>
+          <w:lang w:val="es-CR"/>
+        </w:rPr>
+        <w:t>hubo una diferencia sustancial en el costo del query</w:t>
+      </w:r>
+      <w:r>
+        <w:rPr>
+          <w:sz w:val="24"/>
+          <w:szCs w:val="24"/>
+          <w:lang w:val="es-CR"/>
+        </w:rPr>
+        <w:t xml:space="preserve"> y un leve aumento en la velocidad</w:t>
+      </w:r>
+      <w:r>
+        <w:rPr>
+          <w:sz w:val="24"/>
+          <w:szCs w:val="24"/>
+          <w:lang w:val="es-CR"/>
+        </w:rPr>
+        <w:t>.</w:t>
+      </w:r>
+    </w:p>
+    <w:p>
+      <w:pPr>
+        <w:jc w:val="both"/>
+        <w:rPr>
+          <w:sz w:val="24"/>
+          <w:szCs w:val="24"/>
+          <w:lang w:val="es-CR"/>
+        </w:rPr>
+      </w:pPr>
+      <w:r>
+        <w:rPr>
+          <w:sz w:val="24"/>
+          <w:szCs w:val="24"/>
+          <w:lang w:val="es-CR"/>
+        </w:rPr>
+        <w:drawing>
+          <wp:inline distT="0" distB="0" distL="0" distR="0" wp14:anchorId="508AE7B8" wp14:editId="7BE86DB5">
+            <wp:extent cx="4070559" cy="2413124"/>
+            <wp:effectExtent l="0" t="0" r="6350" b="6350"/>
+            <wp:docPr id="16" name="Picture 16" descr="Text&#10;&#10;Description automatically generated with low confidence"/>
+            <wp:cNvGraphicFramePr>
+              <a:graphicFrameLocks xmlns:a="http://schemas.openxmlformats.org/drawingml/2006/main" noChangeAspect="1"/>
+            </wp:cNvGraphicFramePr>
+            <a:graphic xmlns:a="http://schemas.openxmlformats.org/drawingml/2006/main">
+              <a:graphicData uri="http://schemas.openxmlformats.org/drawingml/2006/picture">
+                <pic:pic xmlns:pic="http://schemas.openxmlformats.org/drawingml/2006/picture">
+                  <pic:nvPicPr>
+                    <pic:cNvPr id="16" name="Picture 16" descr="Text&#10;&#10;Description automatically generated with low confidence"/>
+                    <pic:cNvPicPr/>
+                  </pic:nvPicPr>
+                  <pic:blipFill>
+                    <a:blip r:embed="rId7"/>
+                    <a:stretch>
+                      <a:fillRect/>
+                    </a:stretch>
+                  </pic:blipFill>
+                  <pic:spPr>
+                    <a:xfrm>
+                      <a:off x="0" y="0"/>
+                      <a:ext cx="4070559" cy="2413124"/>
+                    </a:xfrm>
+                    <a:prstGeom prst="rect">
+                      <a:avLst/>
+                    </a:prstGeom>
+                  </pic:spPr>
+                </pic:pic>
+              </a:graphicData>
+            </a:graphic>
+          </wp:inline>
+        </w:drawing>
+      </w:r>
+    </w:p>
+    <w:p>
+      <w:pPr>
+        <w:jc w:val="both"/>
+        <w:rPr>
+          <w:sz w:val="24"/>
+          <w:szCs w:val="24"/>
+          <w:lang w:val="es-CR"/>
+        </w:rPr>
+      </w:pPr>
+      <w:r>
+        <w:rPr>
+          <w:sz w:val="24"/>
+          <w:szCs w:val="24"/>
+          <w:lang w:val="es-CR"/>
+        </w:rPr>
+        <w:lastRenderedPageBreak/>
+        <w:drawing>
+          <wp:inline distT="0" distB="0" distL="0" distR="0" wp14:anchorId="56F2D042" wp14:editId="3C2C4EB7">
+            <wp:extent cx="3181514" cy="1854295"/>
+            <wp:effectExtent l="0" t="0" r="0" b="0"/>
+            <wp:docPr id="19" name="Picture 19" descr="Graphical user interface, text, application&#10;&#10;Description automatically generated"/>
+            <wp:cNvGraphicFramePr>
+              <a:graphicFrameLocks xmlns:a="http://schemas.openxmlformats.org/drawingml/2006/main" noChangeAspect="1"/>
+            </wp:cNvGraphicFramePr>
+            <a:graphic xmlns:a="http://schemas.openxmlformats.org/drawingml/2006/main">
+              <a:graphicData uri="http://schemas.openxmlformats.org/drawingml/2006/picture">
+                <pic:pic xmlns:pic="http://schemas.openxmlformats.org/drawingml/2006/picture">
+                  <pic:nvPicPr>
+                    <pic:cNvPr id="19" name="Picture 19" descr="Graphical user interface, text, application&#10;&#10;Description automatically generated"/>
+                    <pic:cNvPicPr/>
+                  </pic:nvPicPr>
+                  <pic:blipFill>
+                    <a:blip r:embed="rId8"/>
+                    <a:stretch>
+                      <a:fillRect/>
+                    </a:stretch>
+                  </pic:blipFill>
+                  <pic:spPr>
+                    <a:xfrm>
+                      <a:off x="0" y="0"/>
+                      <a:ext cx="3181514" cy="1854295"/>
+                    </a:xfrm>
+                    <a:prstGeom prst="rect">
+                      <a:avLst/>
+                    </a:prstGeom>
+                  </pic:spPr>
+                </pic:pic>
+              </a:graphicData>
+            </a:graphic>
+          </wp:inline>
+        </w:drawing>
+      </w:r>
+    </w:p>
+    <w:p>
+      <w:pPr>
+        <w:jc w:val="both"/>
+        <w:rPr>
+          <w:sz w:val="24"/>
+          <w:szCs w:val="24"/>
+          <w:lang w:val="es-CR"/>
+        </w:rPr>
+      </w:pPr>
+      <w:r>
+        <w:rPr>
+          <w:sz w:val="24"/>
+          <w:szCs w:val="24"/>
+          <w:lang w:val="es-CR"/>
+        </w:rPr>
+        <w:t>Incluso, los resultados de la vista indexada estaban ordenados.</w:t>
+      </w:r>
+    </w:p>
+    <w:p>
+      <w:pPr>
+        <w:jc w:val="both"/>
+        <w:rPr>
+          <w:sz w:val="24"/>
+          <w:szCs w:val="24"/>
+          <w:lang w:val="es-CR"/>
+        </w:rPr>
+      </w:pPr>
+      <w:r>
+        <w:rPr>
+          <w:sz w:val="24"/>
+          <w:szCs w:val="24"/>
+          <w:lang w:val="es-CR"/>
+        </w:rPr>
+        <w:drawing>
+          <wp:inline distT="0" distB="0" distL="0" distR="0" wp14:anchorId="050C7324" wp14:editId="49A9EDB7">
+            <wp:extent cx="3530781" cy="2508379"/>
+            <wp:effectExtent l="0" t="0" r="0" b="6350"/>
+            <wp:docPr id="18" name="Picture 18" descr="Table&#10;&#10;Description automatically generated"/>
+            <wp:cNvGraphicFramePr>
+              <a:graphicFrameLocks xmlns:a="http://schemas.openxmlformats.org/drawingml/2006/main" noChangeAspect="1"/>
+            </wp:cNvGraphicFramePr>
+            <a:graphic xmlns:a="http://schemas.openxmlformats.org/drawingml/2006/main">
+              <a:graphicData uri="http://schemas.openxmlformats.org/drawingml/2006/picture">
+                <pic:pic xmlns:pic="http://schemas.openxmlformats.org/drawingml/2006/picture">
+                  <pic:nvPicPr>
+                    <pic:cNvPr id="18" name="Picture 18" descr="Table&#10;&#10;Description automatically generated"/>
+                    <pic:cNvPicPr/>
+                  </pic:nvPicPr>
+                  <pic:blipFill>
+                    <a:blip r:embed="rId9"/>
+                    <a:stretch>
+                      <a:fillRect/>
+                    </a:stretch>
+                  </pic:blipFill>
+                  <pic:spPr>
+                    <a:xfrm>
+                      <a:off x="0" y="0"/>
+                      <a:ext cx="3530781" cy="2508379"/>
+                    </a:xfrm>
+                    <a:prstGeom prst="rect">
+                      <a:avLst/>
+                    </a:prstGeom>
+                  </pic:spPr>
+                </pic:pic>
+              </a:graphicData>
+            </a:graphic>
+          </wp:inline>
+        </w:drawing>
+      </w:r>
+    </w:p>
+    <w:p>
+      <w:pPr>
+        <w:jc w:val="both"/>
+        <w:rPr>
+          <w:sz w:val="24"/>
+          <w:szCs w:val="24"/>
+          <w:lang w:val="es-CR"/>
+        </w:rPr>
+      </w:pPr>
+      <w:r>
+        <w:rPr>
+          <w:sz w:val="24"/>
+          <w:szCs w:val="24"/>
+          <w:lang w:val="es-CR"/>
+        </w:rPr>
+        <w:t xml:space="preserve">No obstante, luego intentamos crear un nonclustered index sobre cada </w:t>
+      </w:r>
+      <w:r>
+        <w:rPr>
+          <w:sz w:val="24"/>
+          <w:szCs w:val="24"/>
+          <w:lang w:val="es-CR"/>
+        </w:rPr>
+        <w:t>campo del build residual, pero eso no afectó positivamente al rendimiento.</w:t>
+      </w:r>
+    </w:p>
+    <w:p>
+      <w:pPr>
+        <w:jc w:val="both"/>
+        <w:rPr>
+          <w:b/>
+          <w:bCs/>
+          <w:sz w:val="24"/>
+          <w:szCs w:val="24"/>
+          <w:lang w:val="es-CR"/>
+        </w:rPr>
+      </w:pPr>
+      <w:r>
+        <w:rPr>
+          <w:b/>
+          <w:bCs/>
+          <w:sz w:val="24"/>
+          <w:szCs w:val="24"/>
+          <w:lang w:val="es-CR"/>
+        </w:rPr>
         <w:t>Norma de optimización</w:t>
       </w:r>
     </w:p>
@@ -107,21 +841,7 @@
         <w:rPr>
           <w:lang w:val="es-CR"/>
         </w:rPr>
-        <w:t xml:space="preserve">Por cada factura, la cual se compone de </w:t>
-      </w:r>
-      <w:proofErr w:type="spellStart"/>
-      <w:r>
-        <w:rPr>
-          <w:lang w:val="es-CR"/>
-        </w:rPr>
-        <w:t>ítemes</w:t>
-      </w:r>
-      <w:proofErr w:type="spellEnd"/>
-      <w:r>
-        <w:rPr>
-          <w:lang w:val="es-CR"/>
-        </w:rPr>
-        <w:t xml:space="preserve"> de venta de productos, obtener la cantidad total de los productos vendidos,</w:t>
+        <w:t>Por cada factura, la cual se compone de ítems de venta de productos, obtener la cantidad total de los productos vendidos,</w:t>
       </w:r>
       <w:r>
         <w:rPr>
@@ -181,30 +901,24 @@
         <w:rPr>
           <w:lang w:val="es-CR"/>
         </w:rPr>
-        <w:t>Se excluyen los resultados correspondientes</w:t>
-      </w:r>
-      <w:r>
-        <w:rPr>
-          <w:lang w:val="es-CR"/>
-        </w:rPr>
-        <w:t xml:space="preserve"> al productor cuyo Id es 5: </w:t>
-      </w:r>
-      <w:proofErr w:type="spellStart"/>
-      <w:r>
-        <w:rPr>
-          <w:lang w:val="es-CR"/>
-        </w:rPr>
-        <w:t>GGGames</w:t>
-      </w:r>
-      <w:proofErr w:type="spellEnd"/>
-      <w:r>
-        <w:rPr>
-          <w:lang w:val="es-CR"/>
-        </w:rPr>
-        <w:t>.</w:t>
-      </w:r>
-      <w:r>
-        <w:rPr>
+        <w:t xml:space="preserve">Se </w:t>
+      </w:r>
+      <w:r>
+        <w:rPr>
+          <w:lang w:val="es-CR"/>
+        </w:rPr>
+        <w:lastRenderedPageBreak/>
+        <w:t>excluyen los resultados correspondientes</w:t>
+      </w:r>
+      <w:r>
+        <w:rPr>
+          <w:lang w:val="es-CR"/>
+        </w:rPr>
+        <w:t xml:space="preserve"> al productor cuyo Id es 5: GGGames.</w:t>
+      </w:r>
+      <w:r>
+        <w:rPr>
+          <w:noProof/>
           <w:sz w:val="24"/>
           <w:szCs w:val="24"/>
           <w:lang w:val="es-CR"/>
@@ -225,7 +939,7 @@
                     <pic:cNvPicPr/>
                   </pic:nvPicPr>
                   <pic:blipFill>
-                    <a:blip r:embed="rId4"/>
+                    <a:blip r:embed="rId10"/>
                     <a:stretch>
                       <a:fillRect/>
                     </a:stretch>
@@ -257,6 +971,7 @@
       </w:pPr>
       <w:r>
         <w:rPr>
+          <w:noProof/>
           <w:sz w:val="24"/>
           <w:szCs w:val="24"/>
           <w:lang w:val="es-CR"/>
@@ -277,7 +992,7 @@
                     <pic:cNvPicPr/>
                   </pic:nvPicPr>
                   <pic:blipFill>
-                    <a:blip r:embed="rId5"/>
+                    <a:blip r:embed="rId11"/>
                     <a:stretch>
                       <a:fillRect/>
                     </a:stretch>
@@ -309,9 +1024,9 @@
       </w:pPr>
       <w:r>
         <w:rPr>
-          <w:lang w:val="es-CR"/>
-        </w:rPr>
-        <w:lastRenderedPageBreak/>
+          <w:noProof/>
+          <w:lang w:val="es-CR"/>
+        </w:rPr>
         <w:drawing>
           <wp:inline distT="0" distB="0" distL="0" distR="0" wp14:anchorId="7B908892" wp14:editId="72D435E8">
             <wp:extent cx="1621766" cy="221680"/>
@@ -328,7 +1043,7 @@
                     <pic:cNvPicPr/>
                   </pic:nvPicPr>
                   <pic:blipFill>
-                    <a:blip r:embed="rId6"/>
+                    <a:blip r:embed="rId12"/>
                     <a:stretch>
                       <a:fillRect/>
                     </a:stretch>
@@ -364,25 +1079,7 @@
           <w:szCs w:val="24"/>
           <w:lang w:val="es-CR"/>
         </w:rPr>
-        <w:t xml:space="preserve">Rendimiento del </w:t>
-      </w:r>
-      <w:proofErr w:type="spellStart"/>
-      <w:r>
-        <w:rPr>
-          <w:sz w:val="24"/>
-          <w:szCs w:val="24"/>
-          <w:lang w:val="es-CR"/>
-        </w:rPr>
-        <w:t>query</w:t>
-      </w:r>
-      <w:proofErr w:type="spellEnd"/>
-      <w:r>
-        <w:rPr>
-          <w:sz w:val="24"/>
-          <w:szCs w:val="24"/>
-          <w:lang w:val="es-CR"/>
-        </w:rPr>
-        <w:t xml:space="preserve"> original:</w:t>
+        <w:t>Rendimiento del query original:</w:t>
       </w:r>
       <w:r>
         <w:rPr>
@@ -420,6 +1117,7 @@
       </w:pPr>
       <w:r>
         <w:rPr>
+          <w:noProof/>
           <w:sz w:val="24"/>
           <w:szCs w:val="24"/>
           <w:lang w:val="es-CR"/>
@@ -440,7 +1138,7 @@
                     <pic:cNvPicPr/>
                   </pic:nvPicPr>
                   <pic:blipFill>
-                    <a:blip r:embed="rId7"/>
+                    <a:blip r:embed="rId13"/>
                     <a:stretch>
                       <a:fillRect/>
                     </a:stretch>
@@ -503,18 +1201,8 @@
                 <w:lang w:val="es-CR"/>
               </w:rPr>
               <w:lastRenderedPageBreak/>
-              <w:t xml:space="preserve">Unidad de </w:t>
+              <w:t>Unidad de workload</w:t>
             </w:r>
-            <w:proofErr w:type="spellStart"/>
-            <w:r>
-              <w:rPr>
-                <w:sz w:val="24"/>
-                <w:szCs w:val="24"/>
-                <w:lang w:val="es-CR"/>
-              </w:rPr>
-              <w:t>workload</w:t>
-            </w:r>
-            <w:proofErr w:type="spellEnd"/>
           </w:p>
         </w:tc>
         <w:tc>
@@ -582,6 +1270,7 @@
             </w:pPr>
             <w:r>
               <w:rPr>
+                <w:noProof/>
                 <w:sz w:val="24"/>
                 <w:szCs w:val="24"/>
                 <w:lang w:val="es-CR"/>
@@ -602,7 +1291,7 @@
                           <pic:cNvPicPr/>
                         </pic:nvPicPr>
                         <pic:blipFill>
-                          <a:blip r:embed="rId8"/>
+                          <a:blip r:embed="rId14"/>
                           <a:stretch>
                             <a:fillRect/>
                           </a:stretch>
@@ -643,134 +1332,16 @@
                 <w:color w:val="1F2328"/>
                 <w:lang w:val="es-CR"/>
               </w:rPr>
-              <w:t xml:space="preserve">El motor recorre la tabla de </w:t>
+              <w:t>El motor recorre la tabla de itemsProductos con base en el primary key PK_ventasProductosLogs y a partir de eso extrae los registros cuyas fechas estén entre el intervalo establecido. Establece el itemsProductos.loteId como el probe para el Hash Match que viene después. Se relaciona con el S7</w:t>
             </w:r>
-            <w:proofErr w:type="spellStart"/>
             <w:r>
               <w:rPr>
                 <w:rFonts w:cstheme="minorHAnsi"/>
                 <w:color w:val="1F2328"/>
                 <w:lang w:val="es-CR"/>
               </w:rPr>
-              <w:t>itemsProductos</w:t>
+              <w:t>, donde se recorre a partir de un índice individual y se filtra por un conjunctive selection</w:t>
             </w:r>
-            <w:proofErr w:type="spellEnd"/>
-            <w:r>
-              <w:rPr>
-                <w:rFonts w:cstheme="minorHAnsi"/>
-                <w:color w:val="1F2328"/>
-                <w:lang w:val="es-CR"/>
-              </w:rPr>
-              <w:t xml:space="preserve"> con base en el </w:t>
-            </w:r>
-            <w:proofErr w:type="spellStart"/>
-            <w:r>
-              <w:rPr>
-                <w:rFonts w:cstheme="minorHAnsi"/>
-                <w:color w:val="1F2328"/>
-                <w:lang w:val="es-CR"/>
-              </w:rPr>
-              <w:t>primary</w:t>
-            </w:r>
-            <w:proofErr w:type="spellEnd"/>
-            <w:r>
-              <w:rPr>
-                <w:rFonts w:cstheme="minorHAnsi"/>
-                <w:color w:val="1F2328"/>
-                <w:lang w:val="es-CR"/>
-              </w:rPr>
-              <w:t xml:space="preserve"> </w:t>
-            </w:r>
-            <w:proofErr w:type="spellStart"/>
-            <w:r>
-              <w:rPr>
-                <w:rFonts w:cstheme="minorHAnsi"/>
-                <w:color w:val="1F2328"/>
-                <w:lang w:val="es-CR"/>
-              </w:rPr>
-              <w:t>key</w:t>
-            </w:r>
-            <w:proofErr w:type="spellEnd"/>
-            <w:r>
-              <w:rPr>
-                <w:rFonts w:cstheme="minorHAnsi"/>
-                <w:color w:val="1F2328"/>
-                <w:lang w:val="es-CR"/>
-              </w:rPr>
-              <w:t xml:space="preserve"> </w:t>
-            </w:r>
-            <w:proofErr w:type="spellStart"/>
-            <w:r>
-              <w:rPr>
-                <w:rFonts w:cstheme="minorHAnsi"/>
-                <w:color w:val="1F2328"/>
-                <w:lang w:val="es-CR"/>
-              </w:rPr>
-              <w:t>PK_ventasProductosLogs</w:t>
-            </w:r>
-            <w:proofErr w:type="spellEnd"/>
-            <w:r>
-              <w:rPr>
-                <w:rFonts w:cstheme="minorHAnsi"/>
-                <w:color w:val="1F2328"/>
-                <w:lang w:val="es-CR"/>
-              </w:rPr>
-              <w:t xml:space="preserve"> y a partir de eso extrae los registros cuyas fechas estén entre el intervalo establecido. Establece el </w:t>
-            </w:r>
-            <w:proofErr w:type="spellStart"/>
-            <w:r>
-              <w:rPr>
-                <w:rFonts w:cstheme="minorHAnsi"/>
-                <w:color w:val="1F2328"/>
-                <w:lang w:val="es-CR"/>
-              </w:rPr>
-              <w:t>itemsProductos.loteId</w:t>
-            </w:r>
-            <w:proofErr w:type="spellEnd"/>
-            <w:r>
-              <w:rPr>
-                <w:rFonts w:cstheme="minorHAnsi"/>
-                <w:color w:val="1F2328"/>
-                <w:lang w:val="es-CR"/>
-              </w:rPr>
-              <w:t xml:space="preserve"> como el probe para el Hash Match que viene después. Se relaciona con el S7</w:t>
-            </w:r>
-            <w:r>
-              <w:rPr>
-                <w:rFonts w:cstheme="minorHAnsi"/>
-                <w:color w:val="1F2328"/>
-                <w:lang w:val="es-CR"/>
-              </w:rPr>
-              <w:t xml:space="preserve">, donde se recorre a partir de un índice individual y se filtra por un </w:t>
-            </w:r>
-            <w:proofErr w:type="spellStart"/>
-            <w:r>
-              <w:rPr>
-                <w:rFonts w:cstheme="minorHAnsi"/>
-                <w:color w:val="1F2328"/>
-                <w:lang w:val="es-CR"/>
-              </w:rPr>
-              <w:t>conjunctive</w:t>
-            </w:r>
-            <w:proofErr w:type="spellEnd"/>
-            <w:r>
-              <w:rPr>
-                <w:rFonts w:cstheme="minorHAnsi"/>
-                <w:color w:val="1F2328"/>
-                <w:lang w:val="es-CR"/>
-              </w:rPr>
-              <w:t xml:space="preserve"> </w:t>
-            </w:r>
-            <w:proofErr w:type="spellStart"/>
-            <w:r>
-              <w:rPr>
-                <w:rFonts w:cstheme="minorHAnsi"/>
-                <w:color w:val="1F2328"/>
-                <w:lang w:val="es-CR"/>
-              </w:rPr>
-              <w:t>selection</w:t>
-            </w:r>
-            <w:proofErr w:type="spellEnd"/>
             <w:r>
               <w:rPr>
                 <w:rFonts w:cstheme="minorHAnsi"/>
@@ -806,29 +1377,7 @@
                 <w:szCs w:val="22"/>
                 <w:lang w:val="es-CR"/>
               </w:rPr>
-              <w:t xml:space="preserve">-Ordenar la tabla de </w:t>
-            </w:r>
-            <w:proofErr w:type="spellStart"/>
-            <w:r>
-              <w:rPr>
-                <w:rFonts w:asciiTheme="minorHAnsi" w:hAnsiTheme="minorHAnsi" w:cstheme="minorHAnsi"/>
-                <w:color w:val="1F2328"/>
-                <w:sz w:val="22"/>
-                <w:szCs w:val="22"/>
-                <w:lang w:val="es-CR"/>
-              </w:rPr>
-              <w:t>itemsProductos</w:t>
-            </w:r>
-            <w:proofErr w:type="spellEnd"/>
-            <w:r>
-              <w:rPr>
-                <w:rFonts w:asciiTheme="minorHAnsi" w:hAnsiTheme="minorHAnsi" w:cstheme="minorHAnsi"/>
-                <w:color w:val="1F2328"/>
-                <w:sz w:val="22"/>
-                <w:szCs w:val="22"/>
-                <w:lang w:val="es-CR"/>
-              </w:rPr>
-              <w:t xml:space="preserve"> en cuanto a la fecha para que sea más fácil encontrar las fechas que están en un intervalo sin tener que revisar toda la tabla. Para cuando las fechas se salgan del intervalo.</w:t>
+              <w:t>-Ordenar la tabla de itemsProductos en cuanto a la fecha para que sea más fácil encontrar las fechas que están en un intervalo sin tener que revisar toda la tabla. Para cuando las fechas se salgan del intervalo.</w:t>
             </w:r>
           </w:p>
           <w:p>
@@ -846,79 +1395,7 @@
                 <w:color w:val="1F2328"/>
                 <w:lang w:val="es-CR"/>
               </w:rPr>
-              <w:t xml:space="preserve">-Se podría poner un </w:t>
-            </w:r>
-            <w:proofErr w:type="spellStart"/>
-            <w:r>
-              <w:rPr>
-                <w:rFonts w:cstheme="minorHAnsi"/>
-                <w:color w:val="1F2328"/>
-                <w:lang w:val="es-CR"/>
-              </w:rPr>
-              <w:t>nonclustered</w:t>
-            </w:r>
-            <w:proofErr w:type="spellEnd"/>
-            <w:r>
-              <w:rPr>
-                <w:rFonts w:cstheme="minorHAnsi"/>
-                <w:color w:val="1F2328"/>
-                <w:lang w:val="es-CR"/>
-              </w:rPr>
-              <w:t xml:space="preserve"> </w:t>
-            </w:r>
-            <w:proofErr w:type="spellStart"/>
-            <w:r>
-              <w:rPr>
-                <w:rFonts w:cstheme="minorHAnsi"/>
-                <w:color w:val="1F2328"/>
-                <w:lang w:val="es-CR"/>
-              </w:rPr>
-              <w:t>index</w:t>
-            </w:r>
-            <w:proofErr w:type="spellEnd"/>
-            <w:r>
-              <w:rPr>
-                <w:rFonts w:cstheme="minorHAnsi"/>
-                <w:color w:val="1F2328"/>
-                <w:lang w:val="es-CR"/>
-              </w:rPr>
-              <w:t xml:space="preserve"> en </w:t>
-            </w:r>
-            <w:proofErr w:type="spellStart"/>
-            <w:r>
-              <w:rPr>
-                <w:rFonts w:cstheme="minorHAnsi"/>
-                <w:color w:val="1F2328"/>
-                <w:lang w:val="es-CR"/>
-              </w:rPr>
-              <w:t>itemsProductos.fecha</w:t>
-            </w:r>
-            <w:proofErr w:type="spellEnd"/>
-            <w:r>
-              <w:rPr>
-                <w:rFonts w:cstheme="minorHAnsi"/>
-                <w:color w:val="1F2328"/>
-                <w:lang w:val="es-CR"/>
-              </w:rPr>
-              <w:t xml:space="preserve"> para ordenar los registros en cuanto a las fechas y sea más fácil acceder a ellos directamente. Incluso, se pueden agregar las columnas que aparecen en el Output </w:t>
-            </w:r>
-            <w:proofErr w:type="spellStart"/>
-            <w:r>
-              <w:rPr>
-                <w:rFonts w:cstheme="minorHAnsi"/>
-                <w:color w:val="1F2328"/>
-                <w:lang w:val="es-CR"/>
-              </w:rPr>
-              <w:t>List</w:t>
-            </w:r>
-            <w:proofErr w:type="spellEnd"/>
-            <w:r>
-              <w:rPr>
-                <w:rFonts w:cstheme="minorHAnsi"/>
-                <w:color w:val="1F2328"/>
-                <w:lang w:val="es-CR"/>
-              </w:rPr>
-              <w:t>, mientras no sean muchas, para extraer la información directamente.</w:t>
+              <w:t>-Se podría poner un nonclustered index en itemsProductos.fecha para ordenar los registros en cuanto a las fechas y sea más fácil acceder a ellos directamente. Incluso, se pueden agregar las columnas que aparecen en el Output List, mientras no sean muchas, para extraer la información directamente.</w:t>
             </w:r>
           </w:p>
         </w:tc>
@@ -949,34 +1426,14 @@
         </w:rPr>
         <w:t xml:space="preserve">Se aplicará la norma de crear un </w:t>
       </w:r>
-      <w:proofErr w:type="spellStart"/>
-      <w:r>
-        <w:rPr>
-          <w:sz w:val="24"/>
-          <w:szCs w:val="24"/>
-          <w:lang w:val="es-CR"/>
-        </w:rPr>
-        <w:t>nonclustered</w:t>
-      </w:r>
-      <w:proofErr w:type="spellEnd"/>
-      <w:r>
-        <w:rPr>
-          <w:sz w:val="24"/>
-          <w:szCs w:val="24"/>
-          <w:lang w:val="es-CR"/>
-        </w:rPr>
-        <w:t xml:space="preserve"> </w:t>
-      </w:r>
-      <w:proofErr w:type="spellStart"/>
-      <w:r>
-        <w:rPr>
-          <w:sz w:val="24"/>
-          <w:szCs w:val="24"/>
-          <w:lang w:val="es-CR"/>
-        </w:rPr>
-        <w:t>index</w:t>
-      </w:r>
-      <w:proofErr w:type="spellEnd"/>
+      <w:r>
+        <w:rPr>
+          <w:sz w:val="24"/>
+          <w:szCs w:val="24"/>
+          <w:lang w:val="es-CR"/>
+        </w:rPr>
+        <w:t>nonclustered index</w:t>
+      </w:r>
       <w:r>
         <w:rPr>
           <w:sz w:val="24"/>
@@ -985,7 +1442,6 @@
         </w:rPr>
         <w:t xml:space="preserve"> en </w:t>
       </w:r>
-      <w:proofErr w:type="spellStart"/>
       <w:r>
         <w:rPr>
           <w:sz w:val="24"/>
@@ -994,7 +1450,6 @@
         </w:rPr>
         <w:t>itemsProductos.fecha</w:t>
       </w:r>
-      <w:proofErr w:type="spellEnd"/>
       <w:r>
         <w:rPr>
           <w:sz w:val="24"/>
@@ -1017,36 +1472,58 @@
           <w:szCs w:val="24"/>
           <w:lang w:val="es-CR"/>
         </w:rPr>
-        <w:t xml:space="preserve"> incluyen como </w:t>
-      </w:r>
-      <w:proofErr w:type="spellStart"/>
-      <w:r>
-        <w:rPr>
-          <w:sz w:val="24"/>
-          <w:szCs w:val="24"/>
-          <w:lang w:val="es-CR"/>
-        </w:rPr>
-        <w:t>included</w:t>
-      </w:r>
-      <w:proofErr w:type="spellEnd"/>
-      <w:r>
-        <w:rPr>
-          <w:sz w:val="24"/>
-          <w:szCs w:val="24"/>
-          <w:lang w:val="es-CR"/>
-        </w:rPr>
-        <w:t xml:space="preserve"> </w:t>
-      </w:r>
-      <w:proofErr w:type="spellStart"/>
-      <w:r>
-        <w:rPr>
-          <w:sz w:val="24"/>
-          <w:szCs w:val="24"/>
-          <w:lang w:val="es-CR"/>
-        </w:rPr>
-        <w:t>columns</w:t>
-      </w:r>
-      <w:proofErr w:type="spellEnd"/>
+        <w:t xml:space="preserve"> incluyen como included columns.</w:t>
+      </w:r>
+    </w:p>
+    <w:p>
+      <w:pPr>
+        <w:jc w:val="both"/>
+        <w:rPr>
+          <w:sz w:val="24"/>
+          <w:szCs w:val="24"/>
+          <w:lang w:val="es-CR"/>
+        </w:rPr>
+      </w:pPr>
+      <w:r>
+        <w:rPr>
+          <w:sz w:val="24"/>
+          <w:szCs w:val="24"/>
+          <w:lang w:val="es-CR"/>
+        </w:rPr>
+        <w:t xml:space="preserve">El rendimiento mejoró </w:t>
+      </w:r>
+      <w:r>
+        <w:rPr>
+          <w:sz w:val="24"/>
+          <w:szCs w:val="24"/>
+          <w:lang w:val="es-CR"/>
+        </w:rPr>
+        <w:t>a</w:t>
+      </w:r>
+      <w:r>
+        <w:rPr>
+          <w:sz w:val="24"/>
+          <w:szCs w:val="24"/>
+          <w:lang w:val="es-CR"/>
+        </w:rPr>
+        <w:t xml:space="preserve"> 425</w:t>
+      </w:r>
+      <w:r>
+        <w:rPr>
+          <w:sz w:val="24"/>
+          <w:szCs w:val="24"/>
+          <w:lang w:val="es-CR"/>
+        </w:rPr>
+        <w:t xml:space="preserve"> ms, una mejora de </w:t>
+      </w:r>
+      <w:r>
+        <w:rPr>
+          <w:sz w:val="24"/>
+          <w:szCs w:val="24"/>
+          <w:lang w:val="es-CR"/>
+        </w:rPr>
+        <w:t>17ms</w:t>
+      </w:r>
       <w:r>
         <w:rPr>
           <w:sz w:val="24"/>
@@ -1067,64 +1544,7 @@
       </w:pPr>
       <w:r>
         <w:rPr>
-          <w:sz w:val="24"/>
-          <w:szCs w:val="24"/>
-          <w:lang w:val="es-CR"/>
-        </w:rPr>
-        <w:t xml:space="preserve">El rendimiento mejoró </w:t>
-      </w:r>
-      <w:r>
-        <w:rPr>
-          <w:sz w:val="24"/>
-          <w:szCs w:val="24"/>
-          <w:lang w:val="es-CR"/>
-        </w:rPr>
-        <w:t>a</w:t>
-      </w:r>
-      <w:r>
-        <w:rPr>
-          <w:sz w:val="24"/>
-          <w:szCs w:val="24"/>
-          <w:lang w:val="es-CR"/>
-        </w:rPr>
-        <w:t xml:space="preserve"> 425</w:t>
-      </w:r>
-      <w:r>
-        <w:rPr>
-          <w:sz w:val="24"/>
-          <w:szCs w:val="24"/>
-          <w:lang w:val="es-CR"/>
-        </w:rPr>
-        <w:t xml:space="preserve"> ms, una mejora de </w:t>
-      </w:r>
-      <w:r>
-        <w:rPr>
-          <w:sz w:val="24"/>
-          <w:szCs w:val="24"/>
-          <w:lang w:val="es-CR"/>
-        </w:rPr>
-        <w:t>17ms</w:t>
-      </w:r>
-      <w:r>
-        <w:rPr>
-          <w:sz w:val="24"/>
-          <w:szCs w:val="24"/>
-          <w:lang w:val="es-CR"/>
-        </w:rPr>
-        <w:t>.</w:t>
-      </w:r>
-    </w:p>
-    <w:p>
-      <w:pPr>
-        <w:jc w:val="both"/>
-        <w:rPr>
-          <w:sz w:val="24"/>
-          <w:szCs w:val="24"/>
-          <w:lang w:val="es-CR"/>
-        </w:rPr>
-      </w:pPr>
-      <w:r>
-        <w:rPr>
+          <w:noProof/>
           <w:sz w:val="24"/>
           <w:szCs w:val="24"/>
           <w:lang w:val="es-CR"/>
@@ -1161,7 +1581,7 @@
                     <pic:cNvPicPr/>
                   </pic:nvPicPr>
                   <pic:blipFill>
-                    <a:blip r:embed="rId9">
+                    <a:blip r:embed="rId15">
                       <a:extLst>
                         <a:ext uri="{28A0092B-C50C-407E-A947-70E740481C1C}">
                           <a14:useLocalDpi xmlns:a14="http://schemas.microsoft.com/office/drawing/2010/main" val="0"/>
@@ -1195,6 +1615,7 @@
       </w:r>
       <w:r>
         <w:rPr>
+          <w:noProof/>
           <w:sz w:val="24"/>
           <w:szCs w:val="24"/>
           <w:lang w:val="es-CR"/>
@@ -1215,7 +1636,7 @@
                     <pic:cNvPicPr/>
                   </pic:nvPicPr>
                   <pic:blipFill>
-                    <a:blip r:embed="rId10"/>
+                    <a:blip r:embed="rId16"/>
                     <a:stretch>
                       <a:fillRect/>
                     </a:stretch>
@@ -1277,186 +1698,86 @@
           <w:szCs w:val="24"/>
           <w:lang w:val="es-CR"/>
         </w:rPr>
-        <w:t xml:space="preserve">Esto es porque el optimizador todavía determina que hacer el </w:t>
-      </w:r>
-      <w:proofErr w:type="spellStart"/>
-      <w:r>
-        <w:rPr>
-          <w:sz w:val="24"/>
-          <w:szCs w:val="24"/>
-          <w:lang w:val="es-CR"/>
-        </w:rPr>
-        <w:t>Clustered</w:t>
-      </w:r>
-      <w:proofErr w:type="spellEnd"/>
-      <w:r>
-        <w:rPr>
-          <w:sz w:val="24"/>
-          <w:szCs w:val="24"/>
-          <w:lang w:val="es-CR"/>
-        </w:rPr>
-        <w:t xml:space="preserve"> </w:t>
-      </w:r>
-      <w:proofErr w:type="spellStart"/>
-      <w:r>
-        <w:rPr>
-          <w:sz w:val="24"/>
-          <w:szCs w:val="24"/>
-          <w:lang w:val="es-CR"/>
-        </w:rPr>
-        <w:t>Index</w:t>
-      </w:r>
-      <w:proofErr w:type="spellEnd"/>
-      <w:r>
-        <w:rPr>
-          <w:sz w:val="24"/>
-          <w:szCs w:val="24"/>
-          <w:lang w:val="es-CR"/>
-        </w:rPr>
-        <w:t xml:space="preserve"> </w:t>
-      </w:r>
-      <w:proofErr w:type="spellStart"/>
-      <w:r>
-        <w:rPr>
-          <w:sz w:val="24"/>
-          <w:szCs w:val="24"/>
-          <w:lang w:val="es-CR"/>
-        </w:rPr>
-        <w:t>Scan</w:t>
-      </w:r>
-      <w:proofErr w:type="spellEnd"/>
-      <w:r>
-        <w:rPr>
-          <w:sz w:val="24"/>
-          <w:szCs w:val="24"/>
-          <w:lang w:val="es-CR"/>
-        </w:rPr>
-        <w:t xml:space="preserve"> es la forma más eficiente para realizar la operación. Debemos darle más herramientas para que lo haga más eficientemente.</w:t>
-      </w:r>
-    </w:p>
-    <w:p>
-      <w:pPr>
-        <w:jc w:val="both"/>
-        <w:rPr>
-          <w:sz w:val="24"/>
-          <w:szCs w:val="24"/>
-          <w:lang w:val="es-CR"/>
-        </w:rPr>
-      </w:pPr>
-    </w:p>
-    <w:p>
-      <w:pPr>
-        <w:jc w:val="both"/>
-        <w:rPr>
-          <w:sz w:val="24"/>
-          <w:szCs w:val="24"/>
-          <w:lang w:val="es-CR"/>
-        </w:rPr>
-      </w:pPr>
-    </w:p>
-    <w:p>
-      <w:pPr>
-        <w:jc w:val="both"/>
-        <w:rPr>
-          <w:sz w:val="24"/>
-          <w:szCs w:val="24"/>
-          <w:lang w:val="es-CR"/>
-        </w:rPr>
-      </w:pPr>
-    </w:p>
-    <w:p>
-      <w:pPr>
-        <w:jc w:val="both"/>
-        <w:rPr>
-          <w:sz w:val="24"/>
-          <w:szCs w:val="24"/>
-          <w:lang w:val="es-CR"/>
-        </w:rPr>
-      </w:pPr>
-    </w:p>
-    <w:p>
-      <w:pPr>
-        <w:jc w:val="both"/>
-        <w:rPr>
-          <w:sz w:val="24"/>
-          <w:szCs w:val="24"/>
-          <w:lang w:val="es-CR"/>
-        </w:rPr>
-      </w:pPr>
-    </w:p>
-    <w:p>
-      <w:pPr>
-        <w:jc w:val="both"/>
-        <w:rPr>
-          <w:sz w:val="24"/>
-          <w:szCs w:val="24"/>
-          <w:lang w:val="es-CR"/>
-        </w:rPr>
-      </w:pPr>
-    </w:p>
-    <w:p>
-      <w:pPr>
-        <w:jc w:val="both"/>
-        <w:rPr>
-          <w:sz w:val="24"/>
-          <w:szCs w:val="24"/>
-          <w:lang w:val="es-CR"/>
-        </w:rPr>
-      </w:pPr>
-      <w:r>
-        <w:rPr>
-          <w:sz w:val="24"/>
-          <w:szCs w:val="24"/>
-          <w:lang w:val="es-CR"/>
-        </w:rPr>
-        <w:t xml:space="preserve">V3: Se aplica la norma de agregar un </w:t>
-      </w:r>
-      <w:proofErr w:type="spellStart"/>
-      <w:r>
-        <w:rPr>
-          <w:sz w:val="24"/>
-          <w:szCs w:val="24"/>
-          <w:lang w:val="es-CR"/>
-        </w:rPr>
-        <w:t>nonclustered</w:t>
-      </w:r>
-      <w:proofErr w:type="spellEnd"/>
-      <w:r>
-        <w:rPr>
-          <w:sz w:val="24"/>
-          <w:szCs w:val="24"/>
-          <w:lang w:val="es-CR"/>
-        </w:rPr>
-        <w:t xml:space="preserve"> </w:t>
-      </w:r>
-      <w:proofErr w:type="spellStart"/>
-      <w:r>
-        <w:rPr>
-          <w:sz w:val="24"/>
-          <w:szCs w:val="24"/>
-          <w:lang w:val="es-CR"/>
-        </w:rPr>
-        <w:t>index</w:t>
-      </w:r>
-      <w:proofErr w:type="spellEnd"/>
-      <w:r>
-        <w:rPr>
-          <w:sz w:val="24"/>
-          <w:szCs w:val="24"/>
-          <w:lang w:val="es-CR"/>
-        </w:rPr>
-        <w:t xml:space="preserve"> con los campos que extrae en el output </w:t>
-      </w:r>
-      <w:proofErr w:type="spellStart"/>
-      <w:r>
-        <w:rPr>
-          <w:sz w:val="24"/>
-          <w:szCs w:val="24"/>
-          <w:lang w:val="es-CR"/>
-        </w:rPr>
-        <w:t>list</w:t>
-      </w:r>
-      <w:proofErr w:type="spellEnd"/>
+        <w:t>Esto es porque el optimizador todavía determina que hacer el Clustered Index Scan es la forma más eficiente para realizar la operación. Debemos darle más herramientas para que lo haga más eficientemente.</w:t>
+      </w:r>
+    </w:p>
+    <w:p>
+      <w:pPr>
+        <w:jc w:val="both"/>
+        <w:rPr>
+          <w:sz w:val="24"/>
+          <w:szCs w:val="24"/>
+          <w:lang w:val="es-CR"/>
+        </w:rPr>
+      </w:pPr>
+    </w:p>
+    <w:p>
+      <w:pPr>
+        <w:jc w:val="both"/>
+        <w:rPr>
+          <w:sz w:val="24"/>
+          <w:szCs w:val="24"/>
+          <w:lang w:val="es-CR"/>
+        </w:rPr>
+      </w:pPr>
+    </w:p>
+    <w:p>
+      <w:pPr>
+        <w:jc w:val="both"/>
+        <w:rPr>
+          <w:sz w:val="24"/>
+          <w:szCs w:val="24"/>
+          <w:lang w:val="es-CR"/>
+        </w:rPr>
+      </w:pPr>
+    </w:p>
+    <w:p>
+      <w:pPr>
+        <w:jc w:val="both"/>
+        <w:rPr>
+          <w:sz w:val="24"/>
+          <w:szCs w:val="24"/>
+          <w:lang w:val="es-CR"/>
+        </w:rPr>
+      </w:pPr>
+    </w:p>
+    <w:p>
+      <w:pPr>
+        <w:jc w:val="both"/>
+        <w:rPr>
+          <w:sz w:val="24"/>
+          <w:szCs w:val="24"/>
+          <w:lang w:val="es-CR"/>
+        </w:rPr>
+      </w:pPr>
+    </w:p>
+    <w:p>
+      <w:pPr>
+        <w:jc w:val="both"/>
+        <w:rPr>
+          <w:sz w:val="24"/>
+          <w:szCs w:val="24"/>
+          <w:lang w:val="es-CR"/>
+        </w:rPr>
+      </w:pPr>
+    </w:p>
+    <w:p>
+      <w:pPr>
+        <w:jc w:val="both"/>
+        <w:rPr>
+          <w:sz w:val="24"/>
+          <w:szCs w:val="24"/>
+          <w:lang w:val="es-CR"/>
+        </w:rPr>
+      </w:pPr>
+      <w:r>
+        <w:rPr>
+          <w:sz w:val="24"/>
+          <w:szCs w:val="24"/>
+          <w:lang w:val="es-CR"/>
+        </w:rPr>
+        <w:t>V3: Se aplica la norma de agregar un nonclustered index con los campos que extrae en el output list</w:t>
+      </w:r>
       <w:r>
         <w:rPr>
           <w:sz w:val="24"/>
@@ -1477,6 +1798,7 @@
       </w:pPr>
       <w:r>
         <w:rPr>
+          <w:noProof/>
           <w:sz w:val="24"/>
           <w:szCs w:val="24"/>
           <w:lang w:val="es-CR"/>
@@ -1497,7 +1819,7 @@
                     <pic:cNvPicPr/>
                   </pic:nvPicPr>
                   <pic:blipFill>
-                    <a:blip r:embed="rId11"/>
+                    <a:blip r:embed="rId17"/>
                     <a:stretch>
                       <a:fillRect/>
                     </a:stretch>
@@ -1559,115 +1881,15 @@
           <w:szCs w:val="24"/>
           <w:lang w:val="es-CR"/>
         </w:rPr>
-        <w:t xml:space="preserve">y el costo de la operación en el plan de ejecución. Pasó de un </w:t>
-      </w:r>
-      <w:proofErr w:type="spellStart"/>
-      <w:r>
-        <w:rPr>
-          <w:sz w:val="24"/>
-          <w:szCs w:val="24"/>
-          <w:lang w:val="es-CR"/>
-        </w:rPr>
-        <w:t>Clustered</w:t>
-      </w:r>
-      <w:proofErr w:type="spellEnd"/>
-      <w:r>
-        <w:rPr>
-          <w:sz w:val="24"/>
-          <w:szCs w:val="24"/>
-          <w:lang w:val="es-CR"/>
-        </w:rPr>
-        <w:t xml:space="preserve"> </w:t>
-      </w:r>
-      <w:proofErr w:type="spellStart"/>
-      <w:r>
-        <w:rPr>
-          <w:sz w:val="24"/>
-          <w:szCs w:val="24"/>
-          <w:lang w:val="es-CR"/>
-        </w:rPr>
-        <w:t>Index</w:t>
-      </w:r>
-      <w:proofErr w:type="spellEnd"/>
-      <w:r>
-        <w:rPr>
-          <w:sz w:val="24"/>
-          <w:szCs w:val="24"/>
-          <w:lang w:val="es-CR"/>
-        </w:rPr>
-        <w:t xml:space="preserve"> </w:t>
-      </w:r>
-      <w:proofErr w:type="spellStart"/>
-      <w:r>
-        <w:rPr>
-          <w:sz w:val="24"/>
-          <w:szCs w:val="24"/>
-          <w:lang w:val="es-CR"/>
-        </w:rPr>
-        <w:t>Scan</w:t>
-      </w:r>
-      <w:proofErr w:type="spellEnd"/>
-      <w:r>
-        <w:rPr>
-          <w:sz w:val="24"/>
-          <w:szCs w:val="24"/>
-          <w:lang w:val="es-CR"/>
-        </w:rPr>
-        <w:t xml:space="preserve"> con un peso de 12%, a un </w:t>
-      </w:r>
-      <w:proofErr w:type="spellStart"/>
-      <w:r>
-        <w:rPr>
-          <w:sz w:val="24"/>
-          <w:szCs w:val="24"/>
-          <w:lang w:val="es-CR"/>
-        </w:rPr>
-        <w:t>Index</w:t>
-      </w:r>
-      <w:proofErr w:type="spellEnd"/>
-      <w:r>
-        <w:rPr>
-          <w:sz w:val="24"/>
-          <w:szCs w:val="24"/>
-          <w:lang w:val="es-CR"/>
-        </w:rPr>
-        <w:t xml:space="preserve"> </w:t>
-      </w:r>
-      <w:proofErr w:type="spellStart"/>
-      <w:r>
-        <w:rPr>
-          <w:sz w:val="24"/>
-          <w:szCs w:val="24"/>
-          <w:lang w:val="es-CR"/>
-        </w:rPr>
-        <w:t>Seek</w:t>
-      </w:r>
-      <w:proofErr w:type="spellEnd"/>
-      <w:r>
-        <w:rPr>
-          <w:sz w:val="24"/>
-          <w:szCs w:val="24"/>
-          <w:lang w:val="es-CR"/>
-        </w:rPr>
-        <w:t xml:space="preserve"> (</w:t>
-      </w:r>
-      <w:proofErr w:type="spellStart"/>
-      <w:r>
-        <w:rPr>
-          <w:sz w:val="24"/>
-          <w:szCs w:val="24"/>
-          <w:lang w:val="es-CR"/>
-        </w:rPr>
-        <w:t>NonClustered</w:t>
-      </w:r>
-      <w:proofErr w:type="spellEnd"/>
-      <w:r>
-        <w:rPr>
-          <w:sz w:val="24"/>
-          <w:szCs w:val="24"/>
-          <w:lang w:val="es-CR"/>
-        </w:rPr>
-        <w:t>) con un peso de 8%</w:t>
+        <w:t xml:space="preserve">y el costo de la operación en el plan de ejecución. Pasó de un Clustered Index Scan con un peso de 12%, a un </w:t>
+      </w:r>
+      <w:r>
+        <w:rPr>
+          <w:sz w:val="24"/>
+          <w:szCs w:val="24"/>
+          <w:lang w:val="es-CR"/>
+        </w:rPr>
+        <w:t>Index Seek (NonClustered) con un peso de 8%</w:t>
       </w:r>
       <w:r>
         <w:rPr>
@@ -1725,6 +1947,7 @@
         <w:rPr>
           <w:sz w:val="24"/>
           <w:szCs w:val="24"/>
+          <w:lang w:val="es-CR"/>
         </w:rPr>
       </w:pPr>
       <w:r>
@@ -1770,18 +1993,8 @@
                 <w:lang w:val="es-CR"/>
               </w:rPr>
               <w:lastRenderedPageBreak/>
-              <w:t xml:space="preserve">Unidad de </w:t>
+              <w:t>Unidad de workload</w:t>
             </w:r>
-            <w:proofErr w:type="spellStart"/>
-            <w:r>
-              <w:rPr>
-                <w:sz w:val="24"/>
-                <w:szCs w:val="24"/>
-                <w:lang w:val="es-CR"/>
-              </w:rPr>
-              <w:t>workload</w:t>
-            </w:r>
-            <w:proofErr w:type="spellEnd"/>
           </w:p>
         </w:tc>
         <w:tc>
@@ -1852,6 +2065,7 @@
             </w:pPr>
             <w:r>
               <w:rPr>
+                <w:noProof/>
                 <w:sz w:val="24"/>
                 <w:szCs w:val="24"/>
                 <w:lang w:val="es-CR"/>
@@ -1872,7 +2086,7 @@
                           <pic:cNvPicPr/>
                         </pic:nvPicPr>
                         <pic:blipFill>
-                          <a:blip r:embed="rId12"/>
+                          <a:blip r:embed="rId18"/>
                           <a:stretch>
                             <a:fillRect/>
                           </a:stretch>
@@ -1913,123 +2127,15 @@
                 <w:color w:val="1F2328"/>
                 <w:lang w:val="es-CR"/>
               </w:rPr>
-              <w:t xml:space="preserve">Aquí hace una búsqueda lineal (S1) sobre toda la tabla de </w:t>
+              <w:t>Aquí hace una búsqueda lineal (S1) sobre toda la tabla de itemsFactura y selecciona los registros donde el tipoItemId=3. El itemId es el probe para el Hash Match join del siguiente paso.</w:t>
             </w:r>
-            <w:proofErr w:type="spellStart"/>
             <w:r>
               <w:rPr>
                 <w:rFonts w:cstheme="minorHAnsi"/>
                 <w:color w:val="1F2328"/>
                 <w:lang w:val="es-CR"/>
               </w:rPr>
-              <w:t>itemsFactura</w:t>
-            </w:r>
-            <w:proofErr w:type="spellEnd"/>
-            <w:r>
-              <w:rPr>
-                <w:rFonts w:cstheme="minorHAnsi"/>
-                <w:color w:val="1F2328"/>
-                <w:lang w:val="es-CR"/>
-              </w:rPr>
-              <w:t xml:space="preserve"> y selecciona los registros donde el </w:t>
-            </w:r>
-            <w:proofErr w:type="spellStart"/>
-            <w:r>
-              <w:rPr>
-                <w:rFonts w:cstheme="minorHAnsi"/>
-                <w:color w:val="1F2328"/>
-                <w:lang w:val="es-CR"/>
-              </w:rPr>
-              <w:t>tipoItemId</w:t>
-            </w:r>
-            <w:proofErr w:type="spellEnd"/>
-            <w:r>
-              <w:rPr>
-                <w:rFonts w:cstheme="minorHAnsi"/>
-                <w:color w:val="1F2328"/>
-                <w:lang w:val="es-CR"/>
-              </w:rPr>
-              <w:t xml:space="preserve">=3. El </w:t>
-            </w:r>
-            <w:proofErr w:type="spellStart"/>
-            <w:r>
-              <w:rPr>
-                <w:rFonts w:cstheme="minorHAnsi"/>
-                <w:color w:val="1F2328"/>
-                <w:lang w:val="es-CR"/>
-              </w:rPr>
-              <w:t>itemId</w:t>
-            </w:r>
-            <w:proofErr w:type="spellEnd"/>
-            <w:r>
-              <w:rPr>
-                <w:rFonts w:cstheme="minorHAnsi"/>
-                <w:color w:val="1F2328"/>
-                <w:lang w:val="es-CR"/>
-              </w:rPr>
-              <w:t xml:space="preserve"> es el probe para el Hash Match </w:t>
-            </w:r>
-            <w:proofErr w:type="spellStart"/>
-            <w:r>
-              <w:rPr>
-                <w:rFonts w:cstheme="minorHAnsi"/>
-                <w:color w:val="1F2328"/>
-                <w:lang w:val="es-CR"/>
-              </w:rPr>
-              <w:t>join</w:t>
-            </w:r>
-            <w:proofErr w:type="spellEnd"/>
-            <w:r>
-              <w:rPr>
-                <w:rFonts w:cstheme="minorHAnsi"/>
-                <w:color w:val="1F2328"/>
-                <w:lang w:val="es-CR"/>
-              </w:rPr>
-              <w:t xml:space="preserve"> del siguiente paso.</w:t>
-            </w:r>
-            <w:r>
-              <w:rPr>
-                <w:rFonts w:cstheme="minorHAnsi"/>
-                <w:color w:val="1F2328"/>
-                <w:lang w:val="es-CR"/>
-              </w:rPr>
-              <w:t xml:space="preserve"> Retorna los campos de </w:t>
-            </w:r>
-            <w:proofErr w:type="spellStart"/>
-            <w:r>
-              <w:rPr>
-                <w:rFonts w:cstheme="minorHAnsi"/>
-                <w:color w:val="1F2328"/>
-                <w:lang w:val="es-CR"/>
-              </w:rPr>
-              <w:t>facturaId</w:t>
-            </w:r>
-            <w:proofErr w:type="spellEnd"/>
-            <w:r>
-              <w:rPr>
-                <w:rFonts w:cstheme="minorHAnsi"/>
-                <w:color w:val="1F2328"/>
-                <w:lang w:val="es-CR"/>
-              </w:rPr>
-              <w:t xml:space="preserve"> y </w:t>
-            </w:r>
-            <w:proofErr w:type="spellStart"/>
-            <w:r>
-              <w:rPr>
-                <w:rFonts w:cstheme="minorHAnsi"/>
-                <w:color w:val="1F2328"/>
-                <w:lang w:val="es-CR"/>
-              </w:rPr>
-              <w:t>itemId</w:t>
-            </w:r>
-            <w:proofErr w:type="spellEnd"/>
-            <w:r>
-              <w:rPr>
-                <w:rFonts w:cstheme="minorHAnsi"/>
-                <w:color w:val="1F2328"/>
-                <w:lang w:val="es-CR"/>
-              </w:rPr>
-              <w:t>.</w:t>
+              <w:t xml:space="preserve"> Retorna los campos de facturaId y itemId.</w:t>
             </w:r>
           </w:p>
         </w:tc>
@@ -2058,205 +2164,7 @@
                 <w:szCs w:val="22"/>
                 <w:lang w:val="es-CR"/>
               </w:rPr>
-              <w:t xml:space="preserve">Cuando hay que hacer una búsqueda secuencial para buscar dónde se cumple la condición en una columna, indexar la columna problema con un </w:t>
-            </w:r>
-            <w:proofErr w:type="spellStart"/>
-            <w:r>
-              <w:rPr>
-                <w:rFonts w:asciiTheme="minorHAnsi" w:hAnsiTheme="minorHAnsi" w:cstheme="minorHAnsi"/>
-                <w:color w:val="1F2328"/>
-                <w:sz w:val="22"/>
-                <w:szCs w:val="22"/>
-                <w:lang w:val="es-CR"/>
-              </w:rPr>
-              <w:t>nonclustered</w:t>
-            </w:r>
-            <w:proofErr w:type="spellEnd"/>
-            <w:r>
-              <w:rPr>
-                <w:rFonts w:asciiTheme="minorHAnsi" w:hAnsiTheme="minorHAnsi" w:cstheme="minorHAnsi"/>
-                <w:color w:val="1F2328"/>
-                <w:sz w:val="22"/>
-                <w:szCs w:val="22"/>
-                <w:lang w:val="es-CR"/>
-              </w:rPr>
-              <w:t xml:space="preserve"> </w:t>
-            </w:r>
-            <w:proofErr w:type="spellStart"/>
-            <w:r>
-              <w:rPr>
-                <w:rFonts w:asciiTheme="minorHAnsi" w:hAnsiTheme="minorHAnsi" w:cstheme="minorHAnsi"/>
-                <w:color w:val="1F2328"/>
-                <w:sz w:val="22"/>
-                <w:szCs w:val="22"/>
-                <w:lang w:val="es-CR"/>
-              </w:rPr>
-              <w:t>index</w:t>
-            </w:r>
-            <w:proofErr w:type="spellEnd"/>
-            <w:r>
-              <w:rPr>
-                <w:rFonts w:asciiTheme="minorHAnsi" w:hAnsiTheme="minorHAnsi" w:cstheme="minorHAnsi"/>
-                <w:color w:val="1F2328"/>
-                <w:sz w:val="22"/>
-                <w:szCs w:val="22"/>
-                <w:lang w:val="es-CR"/>
-              </w:rPr>
-              <w:t xml:space="preserve"> para hacer una búsqueda S5 donde a partir de la condición, extrae todos los </w:t>
-            </w:r>
-            <w:proofErr w:type="spellStart"/>
-            <w:r>
-              <w:rPr>
-                <w:rFonts w:asciiTheme="minorHAnsi" w:hAnsiTheme="minorHAnsi" w:cstheme="minorHAnsi"/>
-                <w:color w:val="1F2328"/>
-                <w:sz w:val="22"/>
-                <w:szCs w:val="22"/>
-                <w:lang w:val="es-CR"/>
-              </w:rPr>
-              <w:t>records</w:t>
-            </w:r>
-            <w:proofErr w:type="spellEnd"/>
-            <w:r>
-              <w:rPr>
-                <w:rFonts w:asciiTheme="minorHAnsi" w:hAnsiTheme="minorHAnsi" w:cstheme="minorHAnsi"/>
-                <w:color w:val="1F2328"/>
-                <w:sz w:val="22"/>
-                <w:szCs w:val="22"/>
-                <w:lang w:val="es-CR"/>
-              </w:rPr>
-              <w:t xml:space="preserve"> que la cumplen. En este caso, pondríamos un </w:t>
-            </w:r>
-            <w:proofErr w:type="spellStart"/>
-            <w:r>
-              <w:rPr>
-                <w:rFonts w:asciiTheme="minorHAnsi" w:hAnsiTheme="minorHAnsi" w:cstheme="minorHAnsi"/>
-                <w:color w:val="1F2328"/>
-                <w:sz w:val="22"/>
-                <w:szCs w:val="22"/>
-                <w:lang w:val="es-CR"/>
-              </w:rPr>
-              <w:t>nonclustered</w:t>
-            </w:r>
-            <w:proofErr w:type="spellEnd"/>
-            <w:r>
-              <w:rPr>
-                <w:rFonts w:asciiTheme="minorHAnsi" w:hAnsiTheme="minorHAnsi" w:cstheme="minorHAnsi"/>
-                <w:color w:val="1F2328"/>
-                <w:sz w:val="22"/>
-                <w:szCs w:val="22"/>
-                <w:lang w:val="es-CR"/>
-              </w:rPr>
-              <w:t xml:space="preserve"> </w:t>
-            </w:r>
-            <w:proofErr w:type="spellStart"/>
-            <w:r>
-              <w:rPr>
-                <w:rFonts w:asciiTheme="minorHAnsi" w:hAnsiTheme="minorHAnsi" w:cstheme="minorHAnsi"/>
-                <w:color w:val="1F2328"/>
-                <w:sz w:val="22"/>
-                <w:szCs w:val="22"/>
-                <w:lang w:val="es-CR"/>
-              </w:rPr>
-              <w:t>index</w:t>
-            </w:r>
-            <w:proofErr w:type="spellEnd"/>
-            <w:r>
-              <w:rPr>
-                <w:rFonts w:asciiTheme="minorHAnsi" w:hAnsiTheme="minorHAnsi" w:cstheme="minorHAnsi"/>
-                <w:color w:val="1F2328"/>
-                <w:sz w:val="22"/>
-                <w:szCs w:val="22"/>
-                <w:lang w:val="es-CR"/>
-              </w:rPr>
-              <w:t xml:space="preserve"> en </w:t>
-            </w:r>
-            <w:proofErr w:type="spellStart"/>
-            <w:r>
-              <w:rPr>
-                <w:rFonts w:asciiTheme="minorHAnsi" w:hAnsiTheme="minorHAnsi" w:cstheme="minorHAnsi"/>
-                <w:color w:val="1F2328"/>
-                <w:sz w:val="22"/>
-                <w:szCs w:val="22"/>
-                <w:lang w:val="es-CR"/>
-              </w:rPr>
-              <w:t>tipoItemId</w:t>
-            </w:r>
-            <w:proofErr w:type="spellEnd"/>
-            <w:r>
-              <w:rPr>
-                <w:rFonts w:asciiTheme="minorHAnsi" w:hAnsiTheme="minorHAnsi" w:cstheme="minorHAnsi"/>
-                <w:color w:val="1F2328"/>
-                <w:sz w:val="22"/>
-                <w:szCs w:val="22"/>
-                <w:lang w:val="es-CR"/>
-              </w:rPr>
-              <w:t>. Adicionalmente, las columnas que tiene que extraer esos registros pueden incluirse como non-</w:t>
-            </w:r>
-            <w:proofErr w:type="spellStart"/>
-            <w:r>
-              <w:rPr>
-                <w:rFonts w:asciiTheme="minorHAnsi" w:hAnsiTheme="minorHAnsi" w:cstheme="minorHAnsi"/>
-                <w:color w:val="1F2328"/>
-                <w:sz w:val="22"/>
-                <w:szCs w:val="22"/>
-                <w:lang w:val="es-CR"/>
-              </w:rPr>
-              <w:t>key</w:t>
-            </w:r>
-            <w:proofErr w:type="spellEnd"/>
-            <w:r>
-              <w:rPr>
-                <w:rFonts w:asciiTheme="minorHAnsi" w:hAnsiTheme="minorHAnsi" w:cstheme="minorHAnsi"/>
-                <w:color w:val="1F2328"/>
-                <w:sz w:val="22"/>
-                <w:szCs w:val="22"/>
-                <w:lang w:val="es-CR"/>
-              </w:rPr>
-              <w:t xml:space="preserve"> </w:t>
-            </w:r>
-            <w:proofErr w:type="spellStart"/>
-            <w:r>
-              <w:rPr>
-                <w:rFonts w:asciiTheme="minorHAnsi" w:hAnsiTheme="minorHAnsi" w:cstheme="minorHAnsi"/>
-                <w:color w:val="1F2328"/>
-                <w:sz w:val="22"/>
-                <w:szCs w:val="22"/>
-                <w:lang w:val="es-CR"/>
-              </w:rPr>
-              <w:t>included</w:t>
-            </w:r>
-            <w:proofErr w:type="spellEnd"/>
-            <w:r>
-              <w:rPr>
-                <w:rFonts w:asciiTheme="minorHAnsi" w:hAnsiTheme="minorHAnsi" w:cstheme="minorHAnsi"/>
-                <w:color w:val="1F2328"/>
-                <w:sz w:val="22"/>
-                <w:szCs w:val="22"/>
-                <w:lang w:val="es-CR"/>
-              </w:rPr>
-              <w:t xml:space="preserve"> </w:t>
-            </w:r>
-            <w:proofErr w:type="spellStart"/>
-            <w:r>
-              <w:rPr>
-                <w:rFonts w:asciiTheme="minorHAnsi" w:hAnsiTheme="minorHAnsi" w:cstheme="minorHAnsi"/>
-                <w:color w:val="1F2328"/>
-                <w:sz w:val="22"/>
-                <w:szCs w:val="22"/>
-                <w:lang w:val="es-CR"/>
-              </w:rPr>
-              <w:t>columns</w:t>
-            </w:r>
-            <w:proofErr w:type="spellEnd"/>
-            <w:r>
-              <w:rPr>
-                <w:rFonts w:asciiTheme="minorHAnsi" w:hAnsiTheme="minorHAnsi" w:cstheme="minorHAnsi"/>
-                <w:color w:val="1F2328"/>
-                <w:sz w:val="22"/>
-                <w:szCs w:val="22"/>
-                <w:lang w:val="es-CR"/>
-              </w:rPr>
-              <w:t xml:space="preserve"> en el índice para obtenerlas directamente con el índice y así reducir las operaciones de I/O.</w:t>
+              <w:t>Cuando hay que hacer una búsqueda secuencial para buscar dónde se cumple la condición en una columna, indexar la columna problema con un nonclustered index para hacer una búsqueda S5 donde a partir de la condición, extrae todos los records que la cumplen. En este caso, pondríamos un nonclustered index en tipoItemId. Adicionalmente, las columnas que tiene que extraer esos registros pueden incluirse como non-key included columns en el índice para obtenerlas directamente con el índice y así reducir las operaciones de I/O.</w:t>
             </w:r>
           </w:p>
           <w:p>
@@ -2287,208 +2195,29 @@
           <w:szCs w:val="24"/>
           <w:lang w:val="es-CR"/>
         </w:rPr>
-        <w:t xml:space="preserve">Se aplica la norma y agregamos un </w:t>
-      </w:r>
-      <w:proofErr w:type="spellStart"/>
-      <w:r>
-        <w:rPr>
-          <w:sz w:val="24"/>
-          <w:szCs w:val="24"/>
-          <w:lang w:val="es-CR"/>
-        </w:rPr>
-        <w:t>NonClustered</w:t>
-      </w:r>
-      <w:proofErr w:type="spellEnd"/>
-      <w:r>
-        <w:rPr>
-          <w:sz w:val="24"/>
-          <w:szCs w:val="24"/>
-          <w:lang w:val="es-CR"/>
-        </w:rPr>
-        <w:t xml:space="preserve"> </w:t>
-      </w:r>
-      <w:proofErr w:type="spellStart"/>
-      <w:r>
-        <w:rPr>
-          <w:sz w:val="24"/>
-          <w:szCs w:val="24"/>
-          <w:lang w:val="es-CR"/>
-        </w:rPr>
-        <w:t>Index</w:t>
-      </w:r>
-      <w:proofErr w:type="spellEnd"/>
-      <w:r>
-        <w:rPr>
-          <w:sz w:val="24"/>
-          <w:szCs w:val="24"/>
-          <w:lang w:val="es-CR"/>
-        </w:rPr>
-        <w:t xml:space="preserve"> con </w:t>
-      </w:r>
-      <w:proofErr w:type="spellStart"/>
-      <w:r>
-        <w:rPr>
-          <w:sz w:val="24"/>
-          <w:szCs w:val="24"/>
-          <w:lang w:val="es-CR"/>
-        </w:rPr>
-        <w:t>Included</w:t>
-      </w:r>
-      <w:proofErr w:type="spellEnd"/>
-      <w:r>
-        <w:rPr>
-          <w:sz w:val="24"/>
-          <w:szCs w:val="24"/>
-          <w:lang w:val="es-CR"/>
-        </w:rPr>
-        <w:t xml:space="preserve"> </w:t>
-      </w:r>
-      <w:proofErr w:type="spellStart"/>
-      <w:r>
-        <w:rPr>
-          <w:sz w:val="24"/>
-          <w:szCs w:val="24"/>
-          <w:lang w:val="es-CR"/>
-        </w:rPr>
-        <w:t>Columns</w:t>
-      </w:r>
-      <w:proofErr w:type="spellEnd"/>
-      <w:r>
-        <w:rPr>
-          <w:sz w:val="24"/>
-          <w:szCs w:val="24"/>
-          <w:lang w:val="es-CR"/>
-        </w:rPr>
-        <w:t xml:space="preserve"> en </w:t>
-      </w:r>
-      <w:proofErr w:type="spellStart"/>
-      <w:r>
-        <w:rPr>
-          <w:sz w:val="24"/>
-          <w:szCs w:val="24"/>
-          <w:lang w:val="es-CR"/>
-        </w:rPr>
-        <w:t>itemsFactura.</w:t>
-      </w:r>
-      <w:r>
-        <w:rPr>
-          <w:sz w:val="24"/>
-          <w:szCs w:val="24"/>
-          <w:lang w:val="es-CR"/>
-        </w:rPr>
-        <w:t>tipoItemId</w:t>
-      </w:r>
-      <w:proofErr w:type="spellEnd"/>
-      <w:r>
-        <w:rPr>
-          <w:sz w:val="24"/>
-          <w:szCs w:val="24"/>
-          <w:lang w:val="es-CR"/>
-        </w:rPr>
-        <w:t xml:space="preserve"> y ponemos el output </w:t>
-      </w:r>
-      <w:proofErr w:type="spellStart"/>
-      <w:r>
-        <w:rPr>
-          <w:sz w:val="24"/>
-          <w:szCs w:val="24"/>
-          <w:lang w:val="es-CR"/>
-        </w:rPr>
-        <w:t>list</w:t>
-      </w:r>
-      <w:proofErr w:type="spellEnd"/>
-      <w:r>
-        <w:rPr>
-          <w:sz w:val="24"/>
-          <w:szCs w:val="24"/>
-          <w:lang w:val="es-CR"/>
-        </w:rPr>
-        <w:t xml:space="preserve"> (</w:t>
-      </w:r>
-      <w:proofErr w:type="spellStart"/>
-      <w:r>
-        <w:rPr>
-          <w:sz w:val="24"/>
-          <w:szCs w:val="24"/>
-          <w:lang w:val="es-CR"/>
-        </w:rPr>
-        <w:t>facturaId</w:t>
-      </w:r>
-      <w:proofErr w:type="spellEnd"/>
-      <w:r>
-        <w:rPr>
-          <w:sz w:val="24"/>
-          <w:szCs w:val="24"/>
-          <w:lang w:val="es-CR"/>
-        </w:rPr>
-        <w:t xml:space="preserve"> y </w:t>
-      </w:r>
-      <w:proofErr w:type="spellStart"/>
-      <w:r>
-        <w:rPr>
-          <w:sz w:val="24"/>
-          <w:szCs w:val="24"/>
-          <w:lang w:val="es-CR"/>
-        </w:rPr>
-        <w:t>itemId</w:t>
-      </w:r>
-      <w:proofErr w:type="spellEnd"/>
-      <w:r>
-        <w:rPr>
-          <w:sz w:val="24"/>
-          <w:szCs w:val="24"/>
-          <w:lang w:val="es-CR"/>
-        </w:rPr>
-        <w:t xml:space="preserve">) como los </w:t>
-      </w:r>
-      <w:proofErr w:type="spellStart"/>
-      <w:r>
-        <w:rPr>
-          <w:sz w:val="24"/>
-          <w:szCs w:val="24"/>
-          <w:lang w:val="es-CR"/>
-        </w:rPr>
-        <w:t>included</w:t>
-      </w:r>
-      <w:proofErr w:type="spellEnd"/>
-      <w:r>
-        <w:rPr>
-          <w:sz w:val="24"/>
-          <w:szCs w:val="24"/>
-          <w:lang w:val="es-CR"/>
-        </w:rPr>
-        <w:t xml:space="preserve"> </w:t>
-      </w:r>
-      <w:proofErr w:type="spellStart"/>
-      <w:r>
-        <w:rPr>
-          <w:sz w:val="24"/>
-          <w:szCs w:val="24"/>
-          <w:lang w:val="es-CR"/>
-        </w:rPr>
-        <w:t>Columns</w:t>
-      </w:r>
-      <w:proofErr w:type="spellEnd"/>
-      <w:r>
-        <w:rPr>
-          <w:sz w:val="24"/>
-          <w:szCs w:val="24"/>
-          <w:lang w:val="es-CR"/>
-        </w:rPr>
-        <w:t>.</w:t>
-      </w:r>
-    </w:p>
-    <w:p>
-      <w:pPr>
-        <w:jc w:val="both"/>
-        <w:rPr>
-          <w:sz w:val="24"/>
-          <w:szCs w:val="24"/>
-          <w:lang w:val="es-CR"/>
-        </w:rPr>
-      </w:pPr>
-      <w:r>
-        <w:rPr>
+        <w:t>Se aplica la norma y agregamos un NonClustered Index con Included Columns en itemsFactura.</w:t>
+      </w:r>
+      <w:r>
+        <w:rPr>
+          <w:sz w:val="24"/>
+          <w:szCs w:val="24"/>
+          <w:lang w:val="es-CR"/>
+        </w:rPr>
+        <w:t>tipoItemId y ponemos el output list (facturaId y itemId) como los included Columns.</w:t>
+      </w:r>
+    </w:p>
+    <w:p>
+      <w:pPr>
+        <w:jc w:val="both"/>
+        <w:rPr>
+          <w:sz w:val="24"/>
+          <w:szCs w:val="24"/>
+          <w:lang w:val="es-CR"/>
+        </w:rPr>
+      </w:pPr>
+      <w:r>
+        <w:rPr>
+          <w:noProof/>
           <w:sz w:val="24"/>
           <w:szCs w:val="24"/>
           <w:lang w:val="es-CR"/>
@@ -2525,7 +2254,7 @@
                     <pic:cNvPicPr/>
                   </pic:nvPicPr>
                   <pic:blipFill>
-                    <a:blip r:embed="rId13">
+                    <a:blip r:embed="rId19">
                       <a:extLst>
                         <a:ext uri="{28A0092B-C50C-407E-A947-70E740481C1C}">
                           <a14:useLocalDpi xmlns:a14="http://schemas.microsoft.com/office/drawing/2010/main" val="0"/>
@@ -2558,6 +2287,7 @@
         <w:rPr>
           <w:sz w:val="24"/>
           <w:szCs w:val="24"/>
+          <w:lang w:val="es-CR"/>
         </w:rPr>
       </w:pPr>
       <w:r>
@@ -2584,92 +2314,29 @@
           <w:szCs w:val="24"/>
           <w:lang w:val="es-CR"/>
         </w:rPr>
-        <w:t xml:space="preserve">Aquí, el método pasó de un Table </w:t>
-      </w:r>
-      <w:proofErr w:type="spellStart"/>
-      <w:r>
-        <w:rPr>
-          <w:sz w:val="24"/>
-          <w:szCs w:val="24"/>
-          <w:lang w:val="es-CR"/>
-        </w:rPr>
-        <w:t>Scan</w:t>
-      </w:r>
-      <w:proofErr w:type="spellEnd"/>
-      <w:r>
-        <w:rPr>
-          <w:sz w:val="24"/>
-          <w:szCs w:val="24"/>
-          <w:lang w:val="es-CR"/>
-        </w:rPr>
-        <w:t xml:space="preserve"> a un </w:t>
-      </w:r>
-      <w:proofErr w:type="spellStart"/>
-      <w:r>
-        <w:rPr>
-          <w:sz w:val="24"/>
-          <w:szCs w:val="24"/>
-          <w:lang w:val="es-CR"/>
-        </w:rPr>
-        <w:t>Index</w:t>
-      </w:r>
-      <w:proofErr w:type="spellEnd"/>
-      <w:r>
-        <w:rPr>
-          <w:sz w:val="24"/>
-          <w:szCs w:val="24"/>
-          <w:lang w:val="es-CR"/>
-        </w:rPr>
-        <w:t xml:space="preserve"> </w:t>
-      </w:r>
-      <w:proofErr w:type="spellStart"/>
-      <w:r>
-        <w:rPr>
-          <w:sz w:val="24"/>
-          <w:szCs w:val="24"/>
-          <w:lang w:val="es-CR"/>
-        </w:rPr>
-        <w:t>Seek</w:t>
-      </w:r>
-      <w:proofErr w:type="spellEnd"/>
-      <w:r>
-        <w:rPr>
-          <w:sz w:val="24"/>
-          <w:szCs w:val="24"/>
-          <w:lang w:val="es-CR"/>
-        </w:rPr>
-        <w:t xml:space="preserve"> (</w:t>
-      </w:r>
-      <w:proofErr w:type="spellStart"/>
-      <w:r>
-        <w:rPr>
-          <w:sz w:val="24"/>
-          <w:szCs w:val="24"/>
-          <w:lang w:val="es-CR"/>
-        </w:rPr>
-        <w:t>NonClustered</w:t>
-      </w:r>
-      <w:proofErr w:type="spellEnd"/>
-      <w:r>
-        <w:rPr>
-          <w:sz w:val="24"/>
-          <w:szCs w:val="24"/>
-          <w:lang w:val="es-CR"/>
-        </w:rPr>
-        <w:t>)</w:t>
-      </w:r>
-    </w:p>
-    <w:p>
-      <w:pPr>
-        <w:jc w:val="both"/>
-        <w:rPr>
-          <w:sz w:val="24"/>
-          <w:szCs w:val="24"/>
-          <w:lang w:val="es-CR"/>
-        </w:rPr>
-      </w:pPr>
-      <w:r>
-        <w:rPr>
+        <w:t xml:space="preserve">Aquí, el método pasó de un Table Scan a un </w:t>
+      </w:r>
+      <w:r>
+        <w:rPr>
+          <w:sz w:val="24"/>
+          <w:szCs w:val="24"/>
+          <w:lang w:val="es-CR"/>
+        </w:rPr>
+        <w:t>Index Seek (NonClustered)</w:t>
+      </w:r>
+    </w:p>
+    <w:p>
+      <w:pPr>
+        <w:jc w:val="both"/>
+        <w:rPr>
+          <w:sz w:val="24"/>
+          <w:szCs w:val="24"/>
+          <w:lang w:val="es-CR"/>
+        </w:rPr>
+      </w:pPr>
+      <w:r>
+        <w:rPr>
+          <w:noProof/>
           <w:sz w:val="24"/>
           <w:szCs w:val="24"/>
           <w:lang w:val="es-CR"/>
@@ -2706,7 +2373,7 @@
                     <pic:cNvPicPr/>
                   </pic:nvPicPr>
                   <pic:blipFill>
-                    <a:blip r:embed="rId14">
+                    <a:blip r:embed="rId20">
                       <a:extLst>
                         <a:ext uri="{28A0092B-C50C-407E-A947-70E740481C1C}">
                           <a14:useLocalDpi xmlns:a14="http://schemas.microsoft.com/office/drawing/2010/main" val="0"/>
@@ -2866,6 +2533,7 @@
       </w:pPr>
       <w:r>
         <w:rPr>
+          <w:noProof/>
           <w:sz w:val="24"/>
           <w:szCs w:val="24"/>
           <w:lang w:val="es-CR"/>
@@ -2886,7 +2554,7 @@
                     <pic:cNvPicPr/>
                   </pic:nvPicPr>
                   <pic:blipFill>
-                    <a:blip r:embed="rId15"/>
+                    <a:blip r:embed="rId21"/>
                     <a:stretch>
                       <a:fillRect/>
                     </a:stretch>
@@ -2941,25 +2609,7 @@
           <w:szCs w:val="24"/>
           <w:lang w:val="es-CR"/>
         </w:rPr>
-        <w:t xml:space="preserve">Nuestro </w:t>
-      </w:r>
-      <w:proofErr w:type="spellStart"/>
-      <w:r>
-        <w:rPr>
-          <w:sz w:val="24"/>
-          <w:szCs w:val="24"/>
-          <w:lang w:val="es-CR"/>
-        </w:rPr>
-        <w:t>query</w:t>
-      </w:r>
-      <w:proofErr w:type="spellEnd"/>
-      <w:r>
-        <w:rPr>
-          <w:sz w:val="24"/>
-          <w:szCs w:val="24"/>
-          <w:lang w:val="es-CR"/>
-        </w:rPr>
-        <w:t xml:space="preserve"> contiene dos SELECTS, una para resolver los resultados generales y la otra para resolver los resultados que se deben excluir del primer SELECT por medio del EXCEPT.</w:t>
+        <w:t>Nuestro query contiene dos SELECTS, una para resolver los resultados generales y la otra para resolver los resultados que se deben excluir del primer SELECT por medio del EXCEPT.</w:t>
       </w:r>
       <w:r>
         <w:rPr>
@@ -3034,6 +2684,7 @@
       </w:pPr>
       <w:r>
         <w:rPr>
+          <w:noProof/>
           <w:sz w:val="24"/>
           <w:szCs w:val="24"/>
           <w:lang w:val="es-CR"/>
@@ -3062,7 +2713,7 @@
                     <pic:cNvPicPr/>
                   </pic:nvPicPr>
                   <pic:blipFill>
-                    <a:blip r:embed="rId16" cstate="print">
+                    <a:blip r:embed="rId22" cstate="print">
                       <a:extLst>
                         <a:ext uri="{28A0092B-C50C-407E-A947-70E740481C1C}">
                           <a14:useLocalDpi xmlns:a14="http://schemas.microsoft.com/office/drawing/2010/main" val="0"/>
@@ -3212,6 +2863,7 @@
       </w:pPr>
       <w:r>
         <w:rPr>
+          <w:noProof/>
           <w:sz w:val="24"/>
           <w:szCs w:val="24"/>
           <w:lang w:val="es-CR"/>
@@ -3233,7 +2885,7 @@
                     <pic:cNvPicPr/>
                   </pic:nvPicPr>
                   <pic:blipFill>
-                    <a:blip r:embed="rId17"/>
+                    <a:blip r:embed="rId23"/>
                     <a:stretch>
                       <a:fillRect/>
                     </a:stretch>
@@ -3307,6 +2959,7 @@
       </w:pPr>
       <w:r>
         <w:rPr>
+          <w:noProof/>
           <w:sz w:val="24"/>
           <w:szCs w:val="24"/>
           <w:lang w:val="es-CR"/>
@@ -3327,7 +2980,7 @@
                     <pic:cNvPicPr/>
                   </pic:nvPicPr>
                   <pic:blipFill>
-                    <a:blip r:embed="rId18"/>
+                    <a:blip r:embed="rId24"/>
                     <a:stretch>
                       <a:fillRect/>
                     </a:stretch>
@@ -3363,118 +3016,29 @@
           <w:szCs w:val="24"/>
           <w:lang w:val="es-CR"/>
         </w:rPr>
-        <w:t xml:space="preserve">Esto ocurre porque solo tiene que resolver un </w:t>
-      </w:r>
-      <w:proofErr w:type="spellStart"/>
-      <w:r>
-        <w:rPr>
-          <w:sz w:val="24"/>
-          <w:szCs w:val="24"/>
-          <w:lang w:val="es-CR"/>
-        </w:rPr>
-        <w:t>query</w:t>
-      </w:r>
-      <w:proofErr w:type="spellEnd"/>
-      <w:r>
-        <w:rPr>
-          <w:sz w:val="24"/>
-          <w:szCs w:val="24"/>
-          <w:lang w:val="es-CR"/>
-        </w:rPr>
-        <w:t xml:space="preserve">. No tiene que repetir operaciones, </w:t>
-      </w:r>
-      <w:r>
-        <w:rPr>
-          <w:sz w:val="24"/>
-          <w:szCs w:val="24"/>
-          <w:lang w:val="es-CR"/>
-        </w:rPr>
-        <w:t xml:space="preserve">ya que el filtro del </w:t>
-      </w:r>
-      <w:proofErr w:type="spellStart"/>
-      <w:r>
-        <w:rPr>
-          <w:sz w:val="24"/>
-          <w:szCs w:val="24"/>
-          <w:lang w:val="es-CR"/>
-        </w:rPr>
-        <w:t>productorId</w:t>
-      </w:r>
-      <w:proofErr w:type="spellEnd"/>
-      <w:r>
-        <w:rPr>
-          <w:sz w:val="24"/>
-          <w:szCs w:val="24"/>
-          <w:lang w:val="es-CR"/>
-        </w:rPr>
-        <w:t xml:space="preserve"> se hace en el </w:t>
-      </w:r>
-      <w:proofErr w:type="spellStart"/>
-      <w:r>
-        <w:rPr>
-          <w:sz w:val="24"/>
-          <w:szCs w:val="24"/>
-          <w:lang w:val="es-CR"/>
-        </w:rPr>
-        <w:t>Clustered</w:t>
-      </w:r>
-      <w:proofErr w:type="spellEnd"/>
-      <w:r>
-        <w:rPr>
-          <w:sz w:val="24"/>
-          <w:szCs w:val="24"/>
-          <w:lang w:val="es-CR"/>
-        </w:rPr>
-        <w:t xml:space="preserve"> </w:t>
-      </w:r>
-      <w:proofErr w:type="spellStart"/>
-      <w:r>
-        <w:rPr>
-          <w:sz w:val="24"/>
-          <w:szCs w:val="24"/>
-          <w:lang w:val="es-CR"/>
-        </w:rPr>
-        <w:t>Index</w:t>
-      </w:r>
-      <w:proofErr w:type="spellEnd"/>
-      <w:r>
-        <w:rPr>
-          <w:sz w:val="24"/>
-          <w:szCs w:val="24"/>
-          <w:lang w:val="es-CR"/>
-        </w:rPr>
-        <w:t xml:space="preserve"> </w:t>
-      </w:r>
-      <w:proofErr w:type="spellStart"/>
-      <w:r>
-        <w:rPr>
-          <w:sz w:val="24"/>
-          <w:szCs w:val="24"/>
-          <w:lang w:val="es-CR"/>
-        </w:rPr>
-        <w:t>Seek</w:t>
-      </w:r>
-      <w:proofErr w:type="spellEnd"/>
-      <w:r>
-        <w:rPr>
-          <w:sz w:val="24"/>
-          <w:szCs w:val="24"/>
-          <w:lang w:val="es-CR"/>
-        </w:rPr>
-        <w:t xml:space="preserve"> en la tabla de productores.</w:t>
-      </w:r>
-    </w:p>
-    <w:p>
-      <w:pPr>
-        <w:jc w:val="both"/>
-        <w:rPr>
-          <w:sz w:val="24"/>
-          <w:szCs w:val="24"/>
-          <w:lang w:val="es-CR"/>
-        </w:rPr>
-      </w:pPr>
-      <w:r>
-        <w:rPr>
+        <w:t xml:space="preserve">Esto ocurre porque solo tiene que resolver un query. No tiene que repetir operaciones, </w:t>
+      </w:r>
+      <w:r>
+        <w:rPr>
+          <w:sz w:val="24"/>
+          <w:szCs w:val="24"/>
+          <w:lang w:val="es-CR"/>
+        </w:rPr>
+        <w:t>ya que el filtro del productorId se hace en el Clustered Index Seek en la tabla de productores.</w:t>
+      </w:r>
+    </w:p>
+    <w:p>
+      <w:pPr>
+        <w:jc w:val="both"/>
+        <w:rPr>
+          <w:sz w:val="24"/>
+          <w:szCs w:val="24"/>
+          <w:lang w:val="es-CR"/>
+        </w:rPr>
+      </w:pPr>
+      <w:r>
+        <w:rPr>
+          <w:noProof/>
           <w:sz w:val="24"/>
           <w:szCs w:val="24"/>
           <w:lang w:val="es-CR"/>
@@ -3495,7 +3059,7 @@
                     <pic:cNvPicPr/>
                   </pic:nvPicPr>
                   <pic:blipFill>
-                    <a:blip r:embed="rId19"/>
+                    <a:blip r:embed="rId25"/>
                     <a:stretch>
                       <a:fillRect/>
                     </a:stretch>
@@ -3550,18 +3114,8 @@
                 <w:lang w:val="es-CR"/>
               </w:rPr>
               <w:lastRenderedPageBreak/>
-              <w:t xml:space="preserve">Unidad de </w:t>
+              <w:t>Unidad de workload</w:t>
             </w:r>
-            <w:proofErr w:type="spellStart"/>
-            <w:r>
-              <w:rPr>
-                <w:sz w:val="24"/>
-                <w:szCs w:val="24"/>
-                <w:lang w:val="es-CR"/>
-              </w:rPr>
-              <w:t>workload</w:t>
-            </w:r>
-            <w:proofErr w:type="spellEnd"/>
           </w:p>
         </w:tc>
         <w:tc>
@@ -3632,6 +3186,7 @@
             </w:pPr>
             <w:r>
               <w:rPr>
+                <w:noProof/>
                 <w:sz w:val="24"/>
                 <w:szCs w:val="24"/>
                 <w:lang w:val="es-CR"/>
@@ -3652,7 +3207,7 @@
                           <pic:cNvPicPr/>
                         </pic:nvPicPr>
                         <pic:blipFill>
-                          <a:blip r:embed="rId20"/>
+                          <a:blip r:embed="rId26"/>
                           <a:stretch>
                             <a:fillRect/>
                           </a:stretch>
@@ -3701,43 +3256,7 @@
                 <w:color w:val="1F2328"/>
                 <w:lang w:val="es-CR"/>
               </w:rPr>
-              <w:t xml:space="preserve"> con base en el campo de </w:t>
-            </w:r>
-            <w:proofErr w:type="spellStart"/>
-            <w:r>
-              <w:rPr>
-                <w:rFonts w:cstheme="minorHAnsi"/>
-                <w:color w:val="1F2328"/>
-                <w:lang w:val="es-CR"/>
-              </w:rPr>
-              <w:t>facturaId</w:t>
-            </w:r>
-            <w:proofErr w:type="spellEnd"/>
-            <w:r>
-              <w:rPr>
-                <w:rFonts w:cstheme="minorHAnsi"/>
-                <w:color w:val="1F2328"/>
-                <w:lang w:val="es-CR"/>
-              </w:rPr>
-              <w:t xml:space="preserve"> en las tablas de </w:t>
-            </w:r>
-            <w:proofErr w:type="spellStart"/>
-            <w:r>
-              <w:rPr>
-                <w:rFonts w:cstheme="minorHAnsi"/>
-                <w:color w:val="1F2328"/>
-                <w:lang w:val="es-CR"/>
-              </w:rPr>
-              <w:t>itemsFactura</w:t>
-            </w:r>
-            <w:proofErr w:type="spellEnd"/>
-            <w:r>
-              <w:rPr>
-                <w:rFonts w:cstheme="minorHAnsi"/>
-                <w:color w:val="1F2328"/>
-                <w:lang w:val="es-CR"/>
-              </w:rPr>
-              <w:t xml:space="preserve"> y </w:t>
+              <w:t xml:space="preserve"> con base en el campo de facturaId en las tablas de itemsFactura y </w:t>
             </w:r>
             <w:r>
               <w:rPr>
@@ -3780,9 +3299,8 @@
                 <w:szCs w:val="22"/>
                 <w:lang w:val="es-CR"/>
               </w:rPr>
-              <w:t xml:space="preserve">as columnas involucradas en la igualdad para el Hash Match estén ordenadas, ya sea por un </w:t>
+              <w:t xml:space="preserve">as columnas involucradas en la igualdad para el Hash Match estén ordenadas, ya sea por un Sort o un clustered index para intentar convertirlo en un </w:t>
             </w:r>
-            <w:proofErr w:type="spellStart"/>
             <w:r>
               <w:rPr>
                 <w:rFonts w:asciiTheme="minorHAnsi" w:hAnsiTheme="minorHAnsi" w:cstheme="minorHAnsi"/>
@@ -3791,106 +3309,7 @@
                 <w:szCs w:val="22"/>
                 <w:lang w:val="es-CR"/>
               </w:rPr>
-              <w:t>Sort</w:t>
-            </w:r>
-            <w:proofErr w:type="spellEnd"/>
-            <w:r>
-              <w:rPr>
-                <w:rFonts w:asciiTheme="minorHAnsi" w:hAnsiTheme="minorHAnsi" w:cstheme="minorHAnsi"/>
-                <w:color w:val="1F2328"/>
-                <w:sz w:val="22"/>
-                <w:szCs w:val="22"/>
-                <w:lang w:val="es-CR"/>
-              </w:rPr>
-              <w:t xml:space="preserve"> o un </w:t>
-            </w:r>
-            <w:proofErr w:type="spellStart"/>
-            <w:r>
-              <w:rPr>
-                <w:rFonts w:asciiTheme="minorHAnsi" w:hAnsiTheme="minorHAnsi" w:cstheme="minorHAnsi"/>
-                <w:color w:val="1F2328"/>
-                <w:sz w:val="22"/>
-                <w:szCs w:val="22"/>
-                <w:lang w:val="es-CR"/>
-              </w:rPr>
-              <w:t>clustered</w:t>
-            </w:r>
-            <w:proofErr w:type="spellEnd"/>
-            <w:r>
-              <w:rPr>
-                <w:rFonts w:asciiTheme="minorHAnsi" w:hAnsiTheme="minorHAnsi" w:cstheme="minorHAnsi"/>
-                <w:color w:val="1F2328"/>
-                <w:sz w:val="22"/>
-                <w:szCs w:val="22"/>
-                <w:lang w:val="es-CR"/>
-              </w:rPr>
-              <w:t xml:space="preserve"> </w:t>
-            </w:r>
-            <w:proofErr w:type="spellStart"/>
-            <w:r>
-              <w:rPr>
-                <w:rFonts w:asciiTheme="minorHAnsi" w:hAnsiTheme="minorHAnsi" w:cstheme="minorHAnsi"/>
-                <w:color w:val="1F2328"/>
-                <w:sz w:val="22"/>
-                <w:szCs w:val="22"/>
-                <w:lang w:val="es-CR"/>
-              </w:rPr>
-              <w:t>index</w:t>
-            </w:r>
-            <w:proofErr w:type="spellEnd"/>
-            <w:r>
-              <w:rPr>
-                <w:rFonts w:asciiTheme="minorHAnsi" w:hAnsiTheme="minorHAnsi" w:cstheme="minorHAnsi"/>
-                <w:color w:val="1F2328"/>
-                <w:sz w:val="22"/>
-                <w:szCs w:val="22"/>
-                <w:lang w:val="es-CR"/>
-              </w:rPr>
-              <w:t xml:space="preserve"> para intentar convertirlo en un </w:t>
-            </w:r>
-            <w:proofErr w:type="spellStart"/>
-            <w:r>
-              <w:rPr>
-                <w:rFonts w:asciiTheme="minorHAnsi" w:hAnsiTheme="minorHAnsi" w:cstheme="minorHAnsi"/>
-                <w:color w:val="1F2328"/>
-                <w:sz w:val="22"/>
-                <w:szCs w:val="22"/>
-                <w:lang w:val="es-CR"/>
-              </w:rPr>
-              <w:t>Merge</w:t>
-            </w:r>
-            <w:proofErr w:type="spellEnd"/>
-            <w:r>
-              <w:rPr>
-                <w:rFonts w:asciiTheme="minorHAnsi" w:hAnsiTheme="minorHAnsi" w:cstheme="minorHAnsi"/>
-                <w:color w:val="1F2328"/>
-                <w:sz w:val="22"/>
-                <w:szCs w:val="22"/>
-                <w:lang w:val="es-CR"/>
-              </w:rPr>
-              <w:t xml:space="preserve"> </w:t>
-            </w:r>
-            <w:proofErr w:type="spellStart"/>
-            <w:r>
-              <w:rPr>
-                <w:rFonts w:asciiTheme="minorHAnsi" w:hAnsiTheme="minorHAnsi" w:cstheme="minorHAnsi"/>
-                <w:color w:val="1F2328"/>
-                <w:sz w:val="22"/>
-                <w:szCs w:val="22"/>
-                <w:lang w:val="es-CR"/>
-              </w:rPr>
-              <w:t>Join</w:t>
-            </w:r>
-            <w:proofErr w:type="spellEnd"/>
-            <w:r>
-              <w:rPr>
-                <w:rFonts w:asciiTheme="minorHAnsi" w:hAnsiTheme="minorHAnsi" w:cstheme="minorHAnsi"/>
-                <w:color w:val="1F2328"/>
-                <w:sz w:val="22"/>
-                <w:szCs w:val="22"/>
-                <w:lang w:val="es-CR"/>
-              </w:rPr>
-              <w:t xml:space="preserve"> (</w:t>
+              <w:t>Merge Join (</w:t>
             </w:r>
             <w:r>
               <w:rPr>
@@ -3931,146 +3350,39 @@
           <w:szCs w:val="24"/>
           <w:lang w:val="es-CR"/>
         </w:rPr>
-        <w:t xml:space="preserve">Se agregó un </w:t>
-      </w:r>
-      <w:proofErr w:type="spellStart"/>
-      <w:r>
-        <w:rPr>
-          <w:sz w:val="24"/>
-          <w:szCs w:val="24"/>
-          <w:lang w:val="es-CR"/>
-        </w:rPr>
-        <w:t>Clustered</w:t>
-      </w:r>
-      <w:proofErr w:type="spellEnd"/>
-      <w:r>
-        <w:rPr>
-          <w:sz w:val="24"/>
-          <w:szCs w:val="24"/>
-          <w:lang w:val="es-CR"/>
-        </w:rPr>
-        <w:t xml:space="preserve"> </w:t>
-      </w:r>
-      <w:proofErr w:type="spellStart"/>
-      <w:r>
-        <w:rPr>
-          <w:sz w:val="24"/>
-          <w:szCs w:val="24"/>
-          <w:lang w:val="es-CR"/>
-        </w:rPr>
-        <w:t>Index</w:t>
-      </w:r>
-      <w:proofErr w:type="spellEnd"/>
-      <w:r>
-        <w:rPr>
-          <w:sz w:val="24"/>
-          <w:szCs w:val="24"/>
-          <w:lang w:val="es-CR"/>
-        </w:rPr>
-        <w:t xml:space="preserve"> en las columnas de </w:t>
-      </w:r>
-      <w:proofErr w:type="spellStart"/>
-      <w:r>
-        <w:rPr>
-          <w:sz w:val="24"/>
-          <w:szCs w:val="24"/>
-          <w:lang w:val="es-CR"/>
-        </w:rPr>
-        <w:t>facturaId</w:t>
-      </w:r>
-      <w:proofErr w:type="spellEnd"/>
-      <w:r>
-        <w:rPr>
-          <w:sz w:val="24"/>
-          <w:szCs w:val="24"/>
-          <w:lang w:val="es-CR"/>
-        </w:rPr>
-        <w:t xml:space="preserve"> y </w:t>
-      </w:r>
-      <w:proofErr w:type="spellStart"/>
-      <w:r>
-        <w:rPr>
-          <w:sz w:val="24"/>
-          <w:szCs w:val="24"/>
-          <w:lang w:val="es-CR"/>
-        </w:rPr>
-        <w:t>itemId</w:t>
-      </w:r>
-      <w:proofErr w:type="spellEnd"/>
-      <w:r>
-        <w:rPr>
-          <w:sz w:val="24"/>
-          <w:szCs w:val="24"/>
-          <w:lang w:val="es-CR"/>
-        </w:rPr>
-        <w:t xml:space="preserve"> de la tabla </w:t>
-      </w:r>
-      <w:proofErr w:type="spellStart"/>
-      <w:r>
-        <w:rPr>
-          <w:sz w:val="24"/>
-          <w:szCs w:val="24"/>
-          <w:lang w:val="es-CR"/>
-        </w:rPr>
-        <w:t>itemsFactura</w:t>
-      </w:r>
-      <w:proofErr w:type="spellEnd"/>
-      <w:r>
-        <w:rPr>
-          <w:sz w:val="24"/>
-          <w:szCs w:val="24"/>
-          <w:lang w:val="es-CR"/>
-        </w:rPr>
-        <w:t>.</w:t>
-      </w:r>
-    </w:p>
-    <w:p>
-      <w:pPr>
-        <w:jc w:val="both"/>
-        <w:rPr>
-          <w:sz w:val="24"/>
-          <w:szCs w:val="24"/>
-          <w:lang w:val="es-CR"/>
-        </w:rPr>
-      </w:pPr>
-      <w:r>
-        <w:rPr>
-          <w:sz w:val="24"/>
-          <w:szCs w:val="24"/>
-          <w:lang w:val="es-CR"/>
-        </w:rPr>
-        <w:t xml:space="preserve">En comparación con la versión anterior, el </w:t>
-      </w:r>
-      <w:proofErr w:type="spellStart"/>
-      <w:r>
-        <w:rPr>
-          <w:sz w:val="24"/>
-          <w:szCs w:val="24"/>
-          <w:lang w:val="es-CR"/>
-        </w:rPr>
-        <w:t>query</w:t>
-      </w:r>
-      <w:proofErr w:type="spellEnd"/>
-      <w:r>
-        <w:rPr>
-          <w:sz w:val="24"/>
-          <w:szCs w:val="24"/>
-          <w:lang w:val="es-CR"/>
-        </w:rPr>
-        <w:t xml:space="preserve"> tiene un porcentaje de costo menor en general.</w:t>
-      </w:r>
-    </w:p>
-    <w:p>
-      <w:pPr>
-        <w:jc w:val="both"/>
-        <w:rPr>
-          <w:sz w:val="24"/>
-          <w:szCs w:val="24"/>
-          <w:lang w:val="es-CR"/>
-        </w:rPr>
-      </w:pPr>
-      <w:r>
-        <w:rPr>
+        <w:t>Se agregó un Clustered Index en las columnas de facturaId y itemId de la tabla itemsFactura.</w:t>
+      </w:r>
+    </w:p>
+    <w:p>
+      <w:pPr>
+        <w:jc w:val="both"/>
+        <w:rPr>
+          <w:sz w:val="24"/>
+          <w:szCs w:val="24"/>
+          <w:lang w:val="es-CR"/>
+        </w:rPr>
+      </w:pPr>
+      <w:r>
+        <w:rPr>
+          <w:sz w:val="24"/>
+          <w:szCs w:val="24"/>
+          <w:lang w:val="es-CR"/>
+        </w:rPr>
+        <w:t>En comparación con la versión anterior, el query tiene un porcentaje de costo menor en general.</w:t>
+      </w:r>
+    </w:p>
+    <w:p>
+      <w:pPr>
+        <w:jc w:val="both"/>
+        <w:rPr>
+          <w:sz w:val="24"/>
+          <w:szCs w:val="24"/>
+          <w:lang w:val="es-CR"/>
+        </w:rPr>
+      </w:pPr>
+      <w:r>
+        <w:rPr>
+          <w:noProof/>
           <w:sz w:val="24"/>
           <w:szCs w:val="24"/>
           <w:lang w:val="es-CR"/>
@@ -4107,7 +3419,7 @@
                     <pic:cNvPicPr/>
                   </pic:nvPicPr>
                   <pic:blipFill>
-                    <a:blip r:embed="rId21" cstate="print">
+                    <a:blip r:embed="rId27" cstate="print">
                       <a:extLst>
                         <a:ext uri="{28A0092B-C50C-407E-A947-70E740481C1C}">
                           <a14:useLocalDpi xmlns:a14="http://schemas.microsoft.com/office/drawing/2010/main" val="0"/>
@@ -4181,6 +3493,7 @@
       </w:pPr>
       <w:r>
         <w:rPr>
+          <w:noProof/>
           <w:sz w:val="24"/>
           <w:szCs w:val="24"/>
           <w:lang w:val="es-CR"/>
@@ -4217,7 +3530,7 @@
                     <pic:cNvPicPr/>
                   </pic:nvPicPr>
                   <pic:blipFill>
-                    <a:blip r:embed="rId22">
+                    <a:blip r:embed="rId28">
                       <a:extLst>
                         <a:ext uri="{28A0092B-C50C-407E-A947-70E740481C1C}">
                           <a14:useLocalDpi xmlns:a14="http://schemas.microsoft.com/office/drawing/2010/main" val="0"/>
@@ -4245,6 +3558,7 @@
       </w:r>
       <w:r>
         <w:rPr>
+          <w:noProof/>
           <w:sz w:val="24"/>
           <w:szCs w:val="24"/>
           <w:lang w:val="es-CR"/>
@@ -4281,7 +3595,7 @@
                     <pic:cNvPicPr/>
                   </pic:nvPicPr>
                   <pic:blipFill>
-                    <a:blip r:embed="rId23" cstate="print">
+                    <a:blip r:embed="rId29" cstate="print">
                       <a:extLst>
                         <a:ext uri="{28A0092B-C50C-407E-A947-70E740481C1C}">
                           <a14:useLocalDpi xmlns:a14="http://schemas.microsoft.com/office/drawing/2010/main" val="0"/>
@@ -4337,115 +3651,15 @@
           <w:szCs w:val="24"/>
           <w:lang w:val="es-CR"/>
         </w:rPr>
-        <w:t xml:space="preserve">para el </w:t>
-      </w:r>
-      <w:proofErr w:type="spellStart"/>
-      <w:r>
-        <w:rPr>
-          <w:sz w:val="24"/>
-          <w:szCs w:val="24"/>
-          <w:lang w:val="es-CR"/>
-        </w:rPr>
-        <w:t>join</w:t>
-      </w:r>
-      <w:proofErr w:type="spellEnd"/>
-      <w:r>
-        <w:rPr>
-          <w:sz w:val="24"/>
-          <w:szCs w:val="24"/>
-          <w:lang w:val="es-CR"/>
-        </w:rPr>
-        <w:t xml:space="preserve"> pasó de un Hash Match a un </w:t>
-      </w:r>
-      <w:proofErr w:type="spellStart"/>
-      <w:r>
-        <w:rPr>
-          <w:sz w:val="24"/>
-          <w:szCs w:val="24"/>
-          <w:lang w:val="es-CR"/>
-        </w:rPr>
-        <w:t>Merge</w:t>
-      </w:r>
-      <w:proofErr w:type="spellEnd"/>
-      <w:r>
-        <w:rPr>
-          <w:sz w:val="24"/>
-          <w:szCs w:val="24"/>
-          <w:lang w:val="es-CR"/>
-        </w:rPr>
-        <w:t xml:space="preserve"> </w:t>
-      </w:r>
-      <w:proofErr w:type="spellStart"/>
-      <w:r>
-        <w:rPr>
-          <w:sz w:val="24"/>
-          <w:szCs w:val="24"/>
-          <w:lang w:val="es-CR"/>
-        </w:rPr>
-        <w:t>Join</w:t>
-      </w:r>
-      <w:proofErr w:type="spellEnd"/>
-      <w:r>
-        <w:rPr>
-          <w:sz w:val="24"/>
-          <w:szCs w:val="24"/>
-          <w:lang w:val="es-CR"/>
-        </w:rPr>
-        <w:t xml:space="preserve">. Esto ocurrió porque las dos tablas están ordenadas con base en el </w:t>
-      </w:r>
-      <w:proofErr w:type="spellStart"/>
-      <w:r>
-        <w:rPr>
-          <w:sz w:val="24"/>
-          <w:szCs w:val="24"/>
-          <w:lang w:val="es-CR"/>
-        </w:rPr>
-        <w:t>clustered</w:t>
-      </w:r>
-      <w:proofErr w:type="spellEnd"/>
-      <w:r>
-        <w:rPr>
-          <w:sz w:val="24"/>
-          <w:szCs w:val="24"/>
-          <w:lang w:val="es-CR"/>
-        </w:rPr>
-        <w:t xml:space="preserve"> </w:t>
-      </w:r>
-      <w:proofErr w:type="spellStart"/>
-      <w:r>
-        <w:rPr>
-          <w:sz w:val="24"/>
-          <w:szCs w:val="24"/>
-          <w:lang w:val="es-CR"/>
-        </w:rPr>
-        <w:t>index</w:t>
-      </w:r>
-      <w:proofErr w:type="spellEnd"/>
-      <w:r>
-        <w:rPr>
-          <w:sz w:val="24"/>
-          <w:szCs w:val="24"/>
-          <w:lang w:val="es-CR"/>
-        </w:rPr>
-        <w:t xml:space="preserve"> en </w:t>
-      </w:r>
-      <w:proofErr w:type="spellStart"/>
-      <w:r>
-        <w:rPr>
-          <w:sz w:val="24"/>
-          <w:szCs w:val="24"/>
-          <w:lang w:val="es-CR"/>
-        </w:rPr>
-        <w:t>facturaId</w:t>
-      </w:r>
-      <w:proofErr w:type="spellEnd"/>
-      <w:r>
-        <w:rPr>
-          <w:sz w:val="24"/>
-          <w:szCs w:val="24"/>
-          <w:lang w:val="es-CR"/>
-        </w:rPr>
-        <w:t>, por lo que puede utilizar el método J3.</w:t>
+        <w:t xml:space="preserve">para el join pasó de un Hash Match a un </w:t>
+      </w:r>
+      <w:r>
+        <w:rPr>
+          <w:sz w:val="24"/>
+          <w:szCs w:val="24"/>
+          <w:lang w:val="es-CR"/>
+        </w:rPr>
+        <w:t>Merge Join. Esto ocurrió porque las dos tablas están ordenadas con base en el clustered index en facturaId, por lo que puede utilizar el método J3.</w:t>
       </w:r>
     </w:p>
     <w:p>

</xml_diff>